<commit_message>
Results of decomp analysys
Decomp analysis results and minor changes to model.
</commit_message>
<xml_diff>
--- a/doc/Notes.docx
+++ b/doc/Notes.docx
@@ -5,9 +5,6 @@
     <w:p>
       <w:pPr>
         <w:pStyle w:val="Nadpis1"/>
-        <w:rPr>
-          <w:lang w:val="en-US"/>
-        </w:rPr>
       </w:pPr>
       <w:r>
         <w:rPr>
@@ -97,7 +94,31 @@
         <w:rPr>
           <w:lang w:val="en-US"/>
         </w:rPr>
-        <w:t>Id. Key v that can be manipulate</w:t>
+        <w:t>Id. Key</w:t>
+      </w:r>
+      <w:r>
+        <w:rPr>
+          <w:lang w:val="en-US"/>
+        </w:rPr>
+        <w:t>s</w:t>
+      </w:r>
+      <w:r>
+        <w:rPr>
+          <w:lang w:val="en-US"/>
+        </w:rPr>
+        <w:t xml:space="preserve"> </w:t>
+      </w:r>
+      <w:r>
+        <w:rPr>
+          <w:lang w:val="en-US"/>
+        </w:rPr>
+        <w:t>~V</w:t>
+      </w:r>
+      <w:r>
+        <w:rPr>
+          <w:lang w:val="en-US"/>
+        </w:rPr>
+        <w:t xml:space="preserve"> that can be manipulate</w:t>
       </w:r>
       <w:r>
         <w:rPr>
@@ -488,21 +509,32 @@
         <w:rPr>
           <w:lang w:val="en-US"/>
         </w:rPr>
-        <w:t>Improvement comparing t</w:t>
-      </w:r>
+        <w:t>Improvement comparing to normal model</w:t>
+      </w:r>
+    </w:p>
+    <w:p>
+      <w:proofErr w:type="spellStart"/>
+      <w:r>
+        <w:t>Sensitivity</w:t>
+      </w:r>
+      <w:proofErr w:type="spellEnd"/>
+      <w:r>
+        <w:t xml:space="preserve"> </w:t>
+      </w:r>
+      <w:proofErr w:type="spellStart"/>
+      <w:r>
+        <w:t>analysis</w:t>
+      </w:r>
+      <w:proofErr w:type="spellEnd"/>
+    </w:p>
+    <w:p>
       <w:bookmarkStart w:id="0" w:name="_GoBack"/>
       <w:bookmarkEnd w:id="0"/>
-      <w:r>
-        <w:rPr>
-          <w:lang w:val="en-US"/>
-        </w:rPr>
-        <w:t>o normal model</w:t>
-      </w:r>
     </w:p>
     <w:p>
       <w:proofErr w:type="spellStart"/>
       <w:r>
-        <w:t>Sensitivity</w:t>
+        <w:t>Multiple</w:t>
       </w:r>
       <w:proofErr w:type="spellEnd"/>
       <w:r>
@@ -510,7 +542,15 @@
       </w:r>
       <w:proofErr w:type="spellStart"/>
       <w:r>
-        <w:t>analysis</w:t>
+        <w:t>approaches</w:t>
+      </w:r>
+      <w:proofErr w:type="spellEnd"/>
+      <w:r>
+        <w:t xml:space="preserve"> </w:t>
+      </w:r>
+      <w:proofErr w:type="spellStart"/>
+      <w:r>
+        <w:t>possible</w:t>
       </w:r>
       <w:proofErr w:type="spellEnd"/>
     </w:p>

</xml_diff>

<commit_message>
Next 7 days revenue estimator for both dams
Added results and stuff
*Devel,*DevelResults.txt are files containing this results
</commit_message>
<xml_diff>
--- a/doc/Notes.docx
+++ b/doc/Notes.docx
@@ -6,6 +6,12 @@
       <w:pPr>
         <w:pStyle w:val="Nadpis1"/>
       </w:pPr>
+      <w:r>
+        <w:rPr>
+          <w:lang w:val="en-US"/>
+        </w:rPr>
+        <w:t xml:space="preserve"> </w:t>
+      </w:r>
       <w:r>
         <w:rPr>
           <w:lang w:val="en-US"/>
@@ -527,47 +533,635 @@
       </w:r>
       <w:proofErr w:type="spellEnd"/>
     </w:p>
-    <w:p>
+    <w:p/>
+    <w:p>
+      <w:proofErr w:type="spellStart"/>
+      <w:r>
+        <w:t>Multiple</w:t>
+      </w:r>
+      <w:proofErr w:type="spellEnd"/>
+      <w:r>
+        <w:t xml:space="preserve"> </w:t>
+      </w:r>
+      <w:proofErr w:type="spellStart"/>
+      <w:r>
+        <w:t>approaches</w:t>
+      </w:r>
+      <w:proofErr w:type="spellEnd"/>
+      <w:r>
+        <w:t xml:space="preserve"> </w:t>
+      </w:r>
+      <w:proofErr w:type="spellStart"/>
+      <w:r>
+        <w:t>possible</w:t>
+      </w:r>
+      <w:proofErr w:type="spellEnd"/>
+    </w:p>
+    <w:p>
+      <w:pPr>
+        <w:rPr>
+          <w:lang w:val="en-US"/>
+        </w:rPr>
+      </w:pPr>
+    </w:p>
+    <w:p>
+      <w:proofErr w:type="spellStart"/>
+      <w:r>
+        <w:t>Approaches</w:t>
+      </w:r>
+      <w:proofErr w:type="spellEnd"/>
+      <w:r>
+        <w:t xml:space="preserve"> to </w:t>
+      </w:r>
+      <w:proofErr w:type="spellStart"/>
+      <w:r>
+        <w:t>solution</w:t>
+      </w:r>
+      <w:proofErr w:type="spellEnd"/>
+    </w:p>
+    <w:p>
+      <w:proofErr w:type="spellStart"/>
+      <w:r>
+        <w:t>Maintenance</w:t>
+      </w:r>
+      <w:proofErr w:type="spellEnd"/>
+      <w:r>
+        <w:t xml:space="preserve"> </w:t>
+      </w:r>
+      <w:proofErr w:type="spellStart"/>
+      <w:r>
+        <w:t>cost</w:t>
+      </w:r>
+      <w:proofErr w:type="spellEnd"/>
+      <w:r>
+        <w:t xml:space="preserve"> </w:t>
+      </w:r>
+      <w:proofErr w:type="spellStart"/>
+      <w:r>
+        <w:t>estimation</w:t>
+      </w:r>
+      <w:proofErr w:type="spellEnd"/>
+      <w:r>
+        <w:t xml:space="preserve"> in </w:t>
+      </w:r>
+      <w:proofErr w:type="spellStart"/>
+      <w:r>
+        <w:t>next</w:t>
+      </w:r>
+      <w:proofErr w:type="spellEnd"/>
+      <w:r>
+        <w:t xml:space="preserve"> 7 </w:t>
+      </w:r>
+      <w:proofErr w:type="spellStart"/>
+      <w:r>
+        <w:t>days</w:t>
+      </w:r>
+      <w:proofErr w:type="spellEnd"/>
+      <w:r>
+        <w:t xml:space="preserve">, </w:t>
+      </w:r>
+      <w:proofErr w:type="spellStart"/>
+      <w:r>
+        <w:t>montor</w:t>
+      </w:r>
+      <w:proofErr w:type="spellEnd"/>
+      <w:r>
+        <w:t xml:space="preserve"> </w:t>
+      </w:r>
+      <w:proofErr w:type="spellStart"/>
+      <w:r>
+        <w:t>evolution</w:t>
+      </w:r>
+      <w:proofErr w:type="spellEnd"/>
+      <w:r>
+        <w:t xml:space="preserve"> of </w:t>
+      </w:r>
+      <w:proofErr w:type="spellStart"/>
+      <w:r>
+        <w:t>cost</w:t>
+      </w:r>
+      <w:proofErr w:type="spellEnd"/>
+      <w:r>
+        <w:t xml:space="preserve"> </w:t>
+      </w:r>
+      <w:proofErr w:type="spellStart"/>
+      <w:r>
+        <w:t>using</w:t>
+      </w:r>
+      <w:proofErr w:type="spellEnd"/>
+      <w:r>
+        <w:t xml:space="preserve">, </w:t>
+      </w:r>
+      <w:proofErr w:type="spellStart"/>
+      <w:r>
+        <w:t>this</w:t>
+      </w:r>
+      <w:proofErr w:type="spellEnd"/>
+      <w:r>
+        <w:t xml:space="preserve"> </w:t>
+      </w:r>
+      <w:proofErr w:type="spellStart"/>
+      <w:r>
+        <w:t>will</w:t>
+      </w:r>
+      <w:proofErr w:type="spellEnd"/>
+      <w:r>
+        <w:t xml:space="preserve"> </w:t>
+      </w:r>
+      <w:proofErr w:type="spellStart"/>
+      <w:r>
+        <w:t>use</w:t>
+      </w:r>
+      <w:proofErr w:type="spellEnd"/>
+      <w:r>
+        <w:t xml:space="preserve"> </w:t>
+      </w:r>
+      <w:proofErr w:type="spellStart"/>
+      <w:r>
+        <w:t>last</w:t>
+      </w:r>
+      <w:proofErr w:type="spellEnd"/>
+      <w:r>
+        <w:t xml:space="preserve"> 30 </w:t>
+      </w:r>
+      <w:proofErr w:type="spellStart"/>
+      <w:r>
+        <w:t>samples</w:t>
+      </w:r>
+      <w:proofErr w:type="spellEnd"/>
+      <w:r>
+        <w:t xml:space="preserve"> of </w:t>
+      </w:r>
+      <w:proofErr w:type="spellStart"/>
+      <w:r>
+        <w:t>flow</w:t>
+      </w:r>
+      <w:proofErr w:type="spellEnd"/>
+      <w:r>
+        <w:t xml:space="preserve"> to </w:t>
+      </w:r>
+      <w:proofErr w:type="spellStart"/>
+      <w:r>
+        <w:t>predict</w:t>
+      </w:r>
+      <w:proofErr w:type="spellEnd"/>
+      <w:r>
+        <w:t xml:space="preserve"> </w:t>
+      </w:r>
+      <w:proofErr w:type="spellStart"/>
+      <w:r>
+        <w:t>future</w:t>
+      </w:r>
+      <w:proofErr w:type="spellEnd"/>
+      <w:r>
+        <w:t xml:space="preserve"> </w:t>
+      </w:r>
+      <w:proofErr w:type="spellStart"/>
+      <w:r>
+        <w:t>flow</w:t>
+      </w:r>
+      <w:proofErr w:type="spellEnd"/>
+      <w:r>
+        <w:t xml:space="preserve"> </w:t>
+      </w:r>
+      <w:proofErr w:type="spellStart"/>
+      <w:r>
+        <w:t>into</w:t>
+      </w:r>
+      <w:proofErr w:type="spellEnd"/>
+      <w:r>
+        <w:t xml:space="preserve"> </w:t>
+      </w:r>
+      <w:proofErr w:type="spellStart"/>
+      <w:r>
+        <w:t>dam</w:t>
+      </w:r>
+      <w:proofErr w:type="spellEnd"/>
+      <w:r>
+        <w:t xml:space="preserve">. </w:t>
+      </w:r>
+    </w:p>
+    <w:p>
+      <w:pPr>
+        <w:pStyle w:val="Odsekzoznamu"/>
+        <w:numPr>
+          <w:ilvl w:val="0"/>
+          <w:numId w:val="2"/>
+        </w:numPr>
+      </w:pPr>
+      <w:proofErr w:type="spellStart"/>
+      <w:r>
+        <w:t>Mean</w:t>
+      </w:r>
+      <w:proofErr w:type="spellEnd"/>
+      <w:r>
+        <w:t xml:space="preserve"> of </w:t>
+      </w:r>
+      <w:proofErr w:type="spellStart"/>
+      <w:r>
+        <w:t>all</w:t>
+      </w:r>
+      <w:proofErr w:type="spellEnd"/>
+      <w:r>
+        <w:t xml:space="preserve"> </w:t>
+      </w:r>
+      <w:proofErr w:type="spellStart"/>
+      <w:r>
+        <w:t>values</w:t>
+      </w:r>
+      <w:proofErr w:type="spellEnd"/>
+    </w:p>
+    <w:p>
+      <w:pPr>
+        <w:pStyle w:val="Odsekzoznamu"/>
+        <w:numPr>
+          <w:ilvl w:val="0"/>
+          <w:numId w:val="2"/>
+        </w:numPr>
+      </w:pPr>
+      <w:proofErr w:type="spellStart"/>
+      <w:r>
+        <w:t>Mean</w:t>
+      </w:r>
+      <w:proofErr w:type="spellEnd"/>
+      <w:r>
+        <w:t xml:space="preserve"> of </w:t>
+      </w:r>
+      <w:proofErr w:type="spellStart"/>
+      <w:r>
+        <w:t>las</w:t>
+      </w:r>
+      <w:proofErr w:type="spellEnd"/>
+      <w:r>
+        <w:t xml:space="preserve"> t 30 </w:t>
+      </w:r>
+      <w:proofErr w:type="spellStart"/>
+      <w:r>
+        <w:t>values</w:t>
+      </w:r>
+      <w:proofErr w:type="spellEnd"/>
+    </w:p>
+    <w:p>
+      <w:pPr>
+        <w:pStyle w:val="Odsekzoznamu"/>
+        <w:numPr>
+          <w:ilvl w:val="0"/>
+          <w:numId w:val="2"/>
+        </w:numPr>
+      </w:pPr>
+      <w:proofErr w:type="spellStart"/>
+      <w:r>
+        <w:t>Threshold</w:t>
+      </w:r>
+      <w:proofErr w:type="spellEnd"/>
+    </w:p>
+    <w:p>
+      <w:proofErr w:type="spellStart"/>
+      <w:r>
+        <w:t>If</w:t>
+      </w:r>
+      <w:proofErr w:type="spellEnd"/>
+      <w:r>
+        <w:t xml:space="preserve"> </w:t>
+      </w:r>
+      <w:proofErr w:type="spellStart"/>
+      <w:r>
+        <w:t>percentage</w:t>
+      </w:r>
+      <w:proofErr w:type="spellEnd"/>
+      <w:r>
+        <w:t xml:space="preserve"> drop of </w:t>
+      </w:r>
+      <w:proofErr w:type="spellStart"/>
+      <w:r>
+        <w:t>estimated</w:t>
+      </w:r>
+      <w:proofErr w:type="spellEnd"/>
+      <w:r>
+        <w:t xml:space="preserve"> </w:t>
+      </w:r>
+      <w:proofErr w:type="spellStart"/>
+      <w:r>
+        <w:t>maintenance</w:t>
+      </w:r>
+      <w:proofErr w:type="spellEnd"/>
+      <w:r>
+        <w:t xml:space="preserve"> </w:t>
+      </w:r>
+      <w:proofErr w:type="spellStart"/>
+      <w:r>
+        <w:t>cost</w:t>
+      </w:r>
+      <w:proofErr w:type="spellEnd"/>
+      <w:r>
+        <w:t xml:space="preserve"> </w:t>
+      </w:r>
+      <w:proofErr w:type="spellStart"/>
+      <w:r>
+        <w:t>exceeds</w:t>
+      </w:r>
+      <w:proofErr w:type="spellEnd"/>
+      <w:r>
+        <w:t xml:space="preserve"> </w:t>
+      </w:r>
+      <w:proofErr w:type="spellStart"/>
+      <w:r>
+        <w:t>certain</w:t>
+      </w:r>
+      <w:proofErr w:type="spellEnd"/>
+      <w:r>
+        <w:t xml:space="preserve"> </w:t>
+      </w:r>
+      <w:proofErr w:type="spellStart"/>
+      <w:r>
+        <w:t>threshold</w:t>
+      </w:r>
+      <w:proofErr w:type="spellEnd"/>
+      <w:r>
+        <w:t xml:space="preserve">, </w:t>
+      </w:r>
+      <w:proofErr w:type="spellStart"/>
+      <w:r>
+        <w:t>there</w:t>
+      </w:r>
+      <w:proofErr w:type="spellEnd"/>
+      <w:r>
+        <w:t xml:space="preserve"> </w:t>
+      </w:r>
+      <w:proofErr w:type="spellStart"/>
+      <w:r>
+        <w:t>will</w:t>
+      </w:r>
+      <w:proofErr w:type="spellEnd"/>
+      <w:r>
+        <w:t xml:space="preserve"> </w:t>
+      </w:r>
+      <w:proofErr w:type="spellStart"/>
+      <w:r>
+        <w:t>be</w:t>
+      </w:r>
+      <w:proofErr w:type="spellEnd"/>
+      <w:r>
+        <w:t xml:space="preserve"> </w:t>
+      </w:r>
+      <w:proofErr w:type="spellStart"/>
+      <w:r>
+        <w:t>signal</w:t>
+      </w:r>
+      <w:proofErr w:type="spellEnd"/>
+      <w:r>
+        <w:t xml:space="preserve"> to </w:t>
+      </w:r>
+      <w:proofErr w:type="spellStart"/>
+      <w:r>
+        <w:t>enable</w:t>
+      </w:r>
+      <w:proofErr w:type="spellEnd"/>
+      <w:r>
+        <w:t xml:space="preserve"> </w:t>
+      </w:r>
+      <w:proofErr w:type="spellStart"/>
+      <w:r>
+        <w:t>maintenance</w:t>
+      </w:r>
+      <w:proofErr w:type="spellEnd"/>
+      <w:r>
+        <w:t xml:space="preserve">. </w:t>
+      </w:r>
+      <w:proofErr w:type="spellStart"/>
+      <w:r>
+        <w:t>This</w:t>
+      </w:r>
+      <w:proofErr w:type="spellEnd"/>
+      <w:r>
+        <w:t xml:space="preserve"> </w:t>
+      </w:r>
+      <w:proofErr w:type="spellStart"/>
+      <w:r>
+        <w:t>is</w:t>
+      </w:r>
+      <w:proofErr w:type="spellEnd"/>
+      <w:r>
+        <w:t xml:space="preserve"> done </w:t>
+      </w:r>
+      <w:proofErr w:type="spellStart"/>
+      <w:r>
+        <w:t>for</w:t>
+      </w:r>
+      <w:proofErr w:type="spellEnd"/>
+      <w:r>
+        <w:t xml:space="preserve"> </w:t>
+      </w:r>
+      <w:proofErr w:type="spellStart"/>
+      <w:r>
+        <w:t>each</w:t>
+      </w:r>
+      <w:proofErr w:type="spellEnd"/>
+      <w:r>
+        <w:t xml:space="preserve"> </w:t>
+      </w:r>
+      <w:proofErr w:type="spellStart"/>
+      <w:r>
+        <w:t>dam</w:t>
+      </w:r>
+      <w:proofErr w:type="spellEnd"/>
+      <w:r>
+        <w:t xml:space="preserve"> </w:t>
+      </w:r>
+      <w:proofErr w:type="spellStart"/>
+      <w:r>
+        <w:t>separately</w:t>
+      </w:r>
+      <w:proofErr w:type="spellEnd"/>
+      <w:r>
+        <w:t>.</w:t>
+      </w:r>
+    </w:p>
+    <w:p>
+      <w:proofErr w:type="spellStart"/>
+      <w:r>
+        <w:lastRenderedPageBreak/>
+        <w:t>There</w:t>
+      </w:r>
+      <w:proofErr w:type="spellEnd"/>
+      <w:r>
+        <w:t xml:space="preserve"> are </w:t>
+      </w:r>
+      <w:proofErr w:type="spellStart"/>
+      <w:r>
+        <w:t>hints</w:t>
+      </w:r>
+      <w:proofErr w:type="spellEnd"/>
+      <w:r>
+        <w:t xml:space="preserve">, </w:t>
+      </w:r>
+      <w:proofErr w:type="spellStart"/>
+      <w:r>
+        <w:t>sometimes</w:t>
+      </w:r>
+      <w:proofErr w:type="spellEnd"/>
+      <w:r>
+        <w:t xml:space="preserve"> </w:t>
+      </w:r>
+      <w:proofErr w:type="spellStart"/>
+      <w:r>
+        <w:t>when</w:t>
+      </w:r>
+      <w:proofErr w:type="spellEnd"/>
+      <w:r>
+        <w:t xml:space="preserve"> </w:t>
+      </w:r>
+      <w:proofErr w:type="spellStart"/>
+      <w:r>
+        <w:t>dam</w:t>
+      </w:r>
+      <w:proofErr w:type="spellEnd"/>
+      <w:r>
+        <w:t xml:space="preserve"> </w:t>
+      </w:r>
+      <w:proofErr w:type="spellStart"/>
+      <w:r>
+        <w:t>is</w:t>
+      </w:r>
+      <w:proofErr w:type="spellEnd"/>
+      <w:r>
+        <w:t xml:space="preserve"> </w:t>
+      </w:r>
+      <w:proofErr w:type="spellStart"/>
+      <w:r>
+        <w:t>low</w:t>
+      </w:r>
+      <w:proofErr w:type="spellEnd"/>
+      <w:r>
+        <w:t xml:space="preserve">, </w:t>
+      </w:r>
+      <w:proofErr w:type="spellStart"/>
+      <w:r>
+        <w:t>it</w:t>
+      </w:r>
+      <w:proofErr w:type="spellEnd"/>
+      <w:r>
+        <w:t xml:space="preserve"> </w:t>
+      </w:r>
+      <w:proofErr w:type="spellStart"/>
+      <w:r>
+        <w:t>happens</w:t>
+      </w:r>
+      <w:proofErr w:type="spellEnd"/>
+      <w:r>
+        <w:t xml:space="preserve"> </w:t>
+      </w:r>
+      <w:proofErr w:type="spellStart"/>
+      <w:r>
+        <w:t>that</w:t>
+      </w:r>
+      <w:proofErr w:type="spellEnd"/>
+      <w:r>
+        <w:t xml:space="preserve"> </w:t>
+      </w:r>
+      <w:proofErr w:type="spellStart"/>
+      <w:r>
+        <w:t>dam</w:t>
+      </w:r>
+      <w:proofErr w:type="spellEnd"/>
+      <w:r>
+        <w:t xml:space="preserve"> </w:t>
+      </w:r>
+      <w:proofErr w:type="spellStart"/>
+      <w:r>
+        <w:t>stops</w:t>
+      </w:r>
+      <w:proofErr w:type="spellEnd"/>
+      <w:r>
+        <w:t xml:space="preserve"> </w:t>
+      </w:r>
+      <w:proofErr w:type="spellStart"/>
+      <w:r>
+        <w:t>generating</w:t>
+      </w:r>
+      <w:proofErr w:type="spellEnd"/>
+      <w:r>
+        <w:t xml:space="preserve"> </w:t>
+      </w:r>
+      <w:proofErr w:type="spellStart"/>
+      <w:r>
+        <w:t>for</w:t>
+      </w:r>
+      <w:proofErr w:type="spellEnd"/>
+      <w:r>
+        <w:t xml:space="preserve"> a </w:t>
+      </w:r>
+      <w:proofErr w:type="spellStart"/>
+      <w:r>
+        <w:t>day</w:t>
+      </w:r>
+      <w:proofErr w:type="spellEnd"/>
+      <w:r>
+        <w:t xml:space="preserve">. </w:t>
+      </w:r>
+      <w:proofErr w:type="spellStart"/>
+      <w:r>
+        <w:t>This</w:t>
+      </w:r>
+      <w:proofErr w:type="spellEnd"/>
+      <w:r>
+        <w:t xml:space="preserve"> </w:t>
+      </w:r>
+      <w:proofErr w:type="spellStart"/>
+      <w:r>
+        <w:t>can</w:t>
+      </w:r>
+      <w:proofErr w:type="spellEnd"/>
+      <w:r>
+        <w:t xml:space="preserve"> be</w:t>
+      </w:r>
       <w:bookmarkStart w:id="0" w:name="_GoBack"/>
       <w:bookmarkEnd w:id="0"/>
-    </w:p>
-    <w:p>
-      <w:proofErr w:type="spellStart"/>
-      <w:r>
-        <w:t>Multiple</w:t>
-      </w:r>
-      <w:proofErr w:type="spellEnd"/>
-      <w:r>
-        <w:t xml:space="preserve"> </w:t>
-      </w:r>
-      <w:proofErr w:type="spellStart"/>
-      <w:r>
-        <w:t>approaches</w:t>
-      </w:r>
-      <w:proofErr w:type="spellEnd"/>
-      <w:r>
-        <w:t xml:space="preserve"> </w:t>
-      </w:r>
-      <w:proofErr w:type="spellStart"/>
-      <w:r>
-        <w:t>possible</w:t>
-      </w:r>
-      <w:proofErr w:type="spellEnd"/>
-    </w:p>
-    <w:p>
-      <w:pPr>
-        <w:rPr>
-          <w:lang w:val="en-US"/>
-        </w:rPr>
-      </w:pPr>
-    </w:p>
-    <w:p>
-      <w:pPr>
-        <w:rPr>
-          <w:lang w:val="en-US"/>
-        </w:rPr>
-      </w:pPr>
-    </w:p>
+      <w:r>
+        <w:t xml:space="preserve"> </w:t>
+      </w:r>
+      <w:proofErr w:type="spellStart"/>
+      <w:r>
+        <w:t>adressed</w:t>
+      </w:r>
+      <w:proofErr w:type="spellEnd"/>
+      <w:r>
+        <w:t xml:space="preserve"> by </w:t>
+      </w:r>
+      <w:proofErr w:type="spellStart"/>
+      <w:r>
+        <w:t>exctracting</w:t>
+      </w:r>
+      <w:proofErr w:type="spellEnd"/>
+      <w:r>
+        <w:t xml:space="preserve"> </w:t>
+      </w:r>
+      <w:proofErr w:type="spellStart"/>
+      <w:r>
+        <w:t>signal</w:t>
+      </w:r>
+      <w:proofErr w:type="spellEnd"/>
+      <w:r>
+        <w:t xml:space="preserve"> </w:t>
+      </w:r>
+      <w:proofErr w:type="spellStart"/>
+      <w:r>
+        <w:t>from</w:t>
+      </w:r>
+      <w:proofErr w:type="spellEnd"/>
+      <w:r>
+        <w:t xml:space="preserve"> module of </w:t>
+      </w:r>
+      <w:proofErr w:type="spellStart"/>
+      <w:r>
+        <w:t>generator</w:t>
+      </w:r>
+      <w:proofErr w:type="spellEnd"/>
+      <w:r>
+        <w:t xml:space="preserve">. </w:t>
+      </w:r>
+    </w:p>
+    <w:p/>
     <w:p>
       <w:pPr>
         <w:rPr>
@@ -673,8 +1267,124 @@
       </w:pPr>
     </w:lvl>
   </w:abstractNum>
+  <w:abstractNum w:abstractNumId="1" w15:restartNumberingAfterBreak="0">
+    <w:nsid w:val="65496C30"/>
+    <w:multiLevelType w:val="hybridMultilevel"/>
+    <w:tmpl w:val="63B6B5DC"/>
+    <w:lvl w:ilvl="0" w:tplc="041B0001">
+      <w:start w:val="1"/>
+      <w:numFmt w:val="bullet"/>
+      <w:lvlText w:val=""/>
+      <w:lvlJc w:val="left"/>
+      <w:pPr>
+        <w:ind w:left="720" w:hanging="360"/>
+      </w:pPr>
+      <w:rPr>
+        <w:rFonts w:ascii="Symbol" w:hAnsi="Symbol" w:hint="default"/>
+      </w:rPr>
+    </w:lvl>
+    <w:lvl w:ilvl="1" w:tplc="041B0003" w:tentative="1">
+      <w:start w:val="1"/>
+      <w:numFmt w:val="bullet"/>
+      <w:lvlText w:val="o"/>
+      <w:lvlJc w:val="left"/>
+      <w:pPr>
+        <w:ind w:left="1440" w:hanging="360"/>
+      </w:pPr>
+      <w:rPr>
+        <w:rFonts w:ascii="Courier New" w:hAnsi="Courier New" w:cs="Courier New" w:hint="default"/>
+      </w:rPr>
+    </w:lvl>
+    <w:lvl w:ilvl="2" w:tplc="041B0005" w:tentative="1">
+      <w:start w:val="1"/>
+      <w:numFmt w:val="bullet"/>
+      <w:lvlText w:val=""/>
+      <w:lvlJc w:val="left"/>
+      <w:pPr>
+        <w:ind w:left="2160" w:hanging="360"/>
+      </w:pPr>
+      <w:rPr>
+        <w:rFonts w:ascii="Wingdings" w:hAnsi="Wingdings" w:hint="default"/>
+      </w:rPr>
+    </w:lvl>
+    <w:lvl w:ilvl="3" w:tplc="041B0001" w:tentative="1">
+      <w:start w:val="1"/>
+      <w:numFmt w:val="bullet"/>
+      <w:lvlText w:val=""/>
+      <w:lvlJc w:val="left"/>
+      <w:pPr>
+        <w:ind w:left="2880" w:hanging="360"/>
+      </w:pPr>
+      <w:rPr>
+        <w:rFonts w:ascii="Symbol" w:hAnsi="Symbol" w:hint="default"/>
+      </w:rPr>
+    </w:lvl>
+    <w:lvl w:ilvl="4" w:tplc="041B0003" w:tentative="1">
+      <w:start w:val="1"/>
+      <w:numFmt w:val="bullet"/>
+      <w:lvlText w:val="o"/>
+      <w:lvlJc w:val="left"/>
+      <w:pPr>
+        <w:ind w:left="3600" w:hanging="360"/>
+      </w:pPr>
+      <w:rPr>
+        <w:rFonts w:ascii="Courier New" w:hAnsi="Courier New" w:cs="Courier New" w:hint="default"/>
+      </w:rPr>
+    </w:lvl>
+    <w:lvl w:ilvl="5" w:tplc="041B0005" w:tentative="1">
+      <w:start w:val="1"/>
+      <w:numFmt w:val="bullet"/>
+      <w:lvlText w:val=""/>
+      <w:lvlJc w:val="left"/>
+      <w:pPr>
+        <w:ind w:left="4320" w:hanging="360"/>
+      </w:pPr>
+      <w:rPr>
+        <w:rFonts w:ascii="Wingdings" w:hAnsi="Wingdings" w:hint="default"/>
+      </w:rPr>
+    </w:lvl>
+    <w:lvl w:ilvl="6" w:tplc="041B0001" w:tentative="1">
+      <w:start w:val="1"/>
+      <w:numFmt w:val="bullet"/>
+      <w:lvlText w:val=""/>
+      <w:lvlJc w:val="left"/>
+      <w:pPr>
+        <w:ind w:left="5040" w:hanging="360"/>
+      </w:pPr>
+      <w:rPr>
+        <w:rFonts w:ascii="Symbol" w:hAnsi="Symbol" w:hint="default"/>
+      </w:rPr>
+    </w:lvl>
+    <w:lvl w:ilvl="7" w:tplc="041B0003" w:tentative="1">
+      <w:start w:val="1"/>
+      <w:numFmt w:val="bullet"/>
+      <w:lvlText w:val="o"/>
+      <w:lvlJc w:val="left"/>
+      <w:pPr>
+        <w:ind w:left="5760" w:hanging="360"/>
+      </w:pPr>
+      <w:rPr>
+        <w:rFonts w:ascii="Courier New" w:hAnsi="Courier New" w:cs="Courier New" w:hint="default"/>
+      </w:rPr>
+    </w:lvl>
+    <w:lvl w:ilvl="8" w:tplc="041B0005" w:tentative="1">
+      <w:start w:val="1"/>
+      <w:numFmt w:val="bullet"/>
+      <w:lvlText w:val=""/>
+      <w:lvlJc w:val="left"/>
+      <w:pPr>
+        <w:ind w:left="6480" w:hanging="360"/>
+      </w:pPr>
+      <w:rPr>
+        <w:rFonts w:ascii="Wingdings" w:hAnsi="Wingdings" w:hint="default"/>
+      </w:rPr>
+    </w:lvl>
+  </w:abstractNum>
   <w:num w:numId="1">
     <w:abstractNumId w:val="0"/>
+  </w:num>
+  <w:num w:numId="2">
+    <w:abstractNumId w:val="1"/>
   </w:num>
 </w:numbering>
 </file>

</xml_diff>

<commit_message>
Cost predictor only - results
I fixed problems with next day maintenance, i tuned better the cost predictor which now forecasts production outage.
Results are in CostPredictorsOnly.*
</commit_message>
<xml_diff>
--- a/doc/Notes.docx
+++ b/doc/Notes.docx
@@ -786,191 +786,1851 @@
           <w:lang w:val="en-US"/>
         </w:rPr>
       </w:pPr>
+    </w:p>
+    <w:p>
+      <w:pPr>
+        <w:pStyle w:val="Nadpis2"/>
+        <w:rPr>
+          <w:lang w:val="en-US"/>
+        </w:rPr>
+      </w:pPr>
+      <w:r>
+        <w:rPr>
+          <w:lang w:val="en-US"/>
+        </w:rPr>
+        <w:t>Tests</w:t>
+      </w:r>
+    </w:p>
+    <w:p>
+      <w:pPr>
+        <w:rPr>
+          <w:lang w:val="en-US"/>
+        </w:rPr>
+      </w:pPr>
+      <w:r>
+        <w:rPr>
+          <w:lang w:val="en-US"/>
+        </w:rPr>
+        <w:t>Should be better</w:t>
+      </w:r>
+    </w:p>
+    <w:p>
+      <w:pPr>
+        <w:rPr>
+          <w:lang w:val="en-US"/>
+        </w:rPr>
+      </w:pPr>
+      <w:r>
+        <w:rPr>
+          <w:lang w:val="en-US"/>
+        </w:rPr>
+        <w:t>1)</w:t>
+      </w:r>
+    </w:p>
+    <w:p>
+      <w:pPr>
+        <w:rPr>
+          <w:lang w:val="en-US"/>
+        </w:rPr>
+      </w:pPr>
+      <w:r>
+        <w:rPr>
+          <w:lang w:val="en-US"/>
+        </w:rPr>
+        <w:t>Price increase volatility &lt;= should benefit</w:t>
+      </w:r>
+    </w:p>
+    <w:p>
+      <w:pPr>
+        <w:rPr>
+          <w:lang w:val="en-US"/>
+        </w:rPr>
+      </w:pPr>
+      <w:r>
+        <w:rPr>
+          <w:lang w:val="en-US"/>
+        </w:rPr>
+        <w:t>Price add drift +</w:t>
+      </w:r>
+    </w:p>
+    <w:p>
+      <w:pPr>
+        <w:rPr>
+          <w:lang w:val="en-US"/>
+        </w:rPr>
+      </w:pPr>
+      <w:r>
+        <w:rPr>
+          <w:lang w:val="en-US"/>
+        </w:rPr>
+        <w:t>Price add drift and volatility</w:t>
+      </w:r>
+    </w:p>
+    <w:p>
+      <w:pPr>
+        <w:rPr>
+          <w:lang w:val="en-US"/>
+        </w:rPr>
+      </w:pPr>
+      <w:r>
+        <w:rPr>
+          <w:lang w:val="en-US"/>
+        </w:rPr>
+        <w:t>2)</w:t>
+      </w:r>
+    </w:p>
+    <w:p>
+      <w:pPr>
+        <w:rPr>
+          <w:lang w:val="en-US"/>
+        </w:rPr>
+      </w:pPr>
+      <w:r>
+        <w:rPr>
+          <w:lang w:val="en-US"/>
+        </w:rPr>
+        <w:t>Rain less often &lt;= should benefit</w:t>
+      </w:r>
+    </w:p>
+    <w:p>
+      <w:pPr>
+        <w:rPr>
+          <w:lang w:val="en-US"/>
+        </w:rPr>
+      </w:pPr>
+    </w:p>
+    <w:p>
+      <w:pPr>
+        <w:rPr>
+          <w:lang w:val="en-US"/>
+        </w:rPr>
+      </w:pPr>
+    </w:p>
+    <w:p>
+      <w:pPr>
+        <w:rPr>
+          <w:rFonts w:asciiTheme="majorHAnsi" w:eastAsiaTheme="majorEastAsia" w:hAnsiTheme="majorHAnsi" w:cstheme="majorBidi"/>
+          <w:color w:val="2F5496" w:themeColor="accent1" w:themeShade="BF"/>
+          <w:sz w:val="26"/>
+          <w:szCs w:val="26"/>
+          <w:lang w:val="en-US"/>
+        </w:rPr>
+      </w:pPr>
+      <w:r>
+        <w:rPr>
+          <w:lang w:val="en-US"/>
+        </w:rPr>
+        <w:br w:type="page"/>
+      </w:r>
+    </w:p>
+    <w:p>
+      <w:pPr>
+        <w:pStyle w:val="Nadpis2"/>
+        <w:rPr>
+          <w:lang w:val="en-US"/>
+        </w:rPr>
+      </w:pPr>
+      <w:r>
+        <w:rPr>
+          <w:lang w:val="en-US"/>
+        </w:rPr>
+        <w:lastRenderedPageBreak/>
+        <w:t>Description</w:t>
+      </w:r>
+      <w:r>
+        <w:rPr>
+          <w:lang w:val="en-US"/>
+        </w:rPr>
+        <w:t xml:space="preserve"> of </w:t>
+      </w:r>
+      <w:r>
+        <w:rPr>
+          <w:lang w:val="en-US"/>
+        </w:rPr>
+        <w:t>DAM CONTROL module</w:t>
+      </w:r>
+      <w:r>
+        <w:rPr>
+          <w:lang w:val="en-US"/>
+        </w:rPr>
+        <w:t xml:space="preserve"> </w:t>
+      </w:r>
+    </w:p>
+    <w:p>
+      <w:pPr>
+        <w:rPr>
+          <w:noProof/>
+          <w:lang w:val="en-US"/>
+        </w:rPr>
+      </w:pPr>
+    </w:p>
+    <w:p>
+      <w:pPr>
+        <w:keepNext/>
+        <w:jc w:val="center"/>
+        <w:rPr>
+          <w:lang w:val="en-US"/>
+        </w:rPr>
+      </w:pPr>
+      <w:r>
+        <w:rPr>
+          <w:noProof/>
+          <w:lang w:val="en-US"/>
+        </w:rPr>
+        <w:drawing>
+          <wp:inline distT="0" distB="0" distL="0" distR="0" wp14:anchorId="39719E05" wp14:editId="39EBD080">
+            <wp:extent cx="5665107" cy="3295650"/>
+            <wp:effectExtent l="0" t="0" r="0" b="0"/>
+            <wp:docPr id="1" name="Obrázok 1"/>
+            <wp:cNvGraphicFramePr>
+              <a:graphicFrameLocks xmlns:a="http://schemas.openxmlformats.org/drawingml/2006/main" noChangeAspect="1"/>
+            </wp:cNvGraphicFramePr>
+            <a:graphic xmlns:a="http://schemas.openxmlformats.org/drawingml/2006/main">
+              <a:graphicData uri="http://schemas.openxmlformats.org/drawingml/2006/picture">
+                <pic:pic xmlns:pic="http://schemas.openxmlformats.org/drawingml/2006/picture">
+                  <pic:nvPicPr>
+                    <pic:cNvPr id="1" name=""/>
+                    <pic:cNvPicPr/>
+                  </pic:nvPicPr>
+                  <pic:blipFill rotWithShape="1">
+                    <a:blip r:embed="rId6"/>
+                    <a:srcRect l="13402" t="16122" r="5791" b="3958"/>
+                    <a:stretch/>
+                  </pic:blipFill>
+                  <pic:spPr bwMode="auto">
+                    <a:xfrm>
+                      <a:off x="0" y="0"/>
+                      <a:ext cx="5703512" cy="3317992"/>
+                    </a:xfrm>
+                    <a:prstGeom prst="rect">
+                      <a:avLst/>
+                    </a:prstGeom>
+                    <a:ln>
+                      <a:noFill/>
+                    </a:ln>
+                    <a:extLst>
+                      <a:ext uri="{53640926-AAD7-44D8-BBD7-CCE9431645EC}">
+                        <a14:shadowObscured xmlns:a14="http://schemas.microsoft.com/office/drawing/2010/main"/>
+                      </a:ext>
+                    </a:extLst>
+                  </pic:spPr>
+                </pic:pic>
+              </a:graphicData>
+            </a:graphic>
+          </wp:inline>
+        </w:drawing>
+      </w:r>
+    </w:p>
+    <w:p>
+      <w:pPr>
+        <w:pStyle w:val="Popis"/>
+        <w:jc w:val="center"/>
+        <w:rPr>
+          <w:lang w:val="en-US"/>
+        </w:rPr>
+      </w:pPr>
+      <w:r>
+        <w:rPr>
+          <w:lang w:val="en-US"/>
+        </w:rPr>
+        <w:t xml:space="preserve">Figure </w:t>
+      </w:r>
+      <w:r>
+        <w:rPr>
+          <w:lang w:val="en-US"/>
+        </w:rPr>
+        <w:fldChar w:fldCharType="begin"/>
+      </w:r>
+      <w:r>
+        <w:rPr>
+          <w:lang w:val="en-US"/>
+        </w:rPr>
+        <w:instrText xml:space="preserve"> SEQ Figure \* ARABIC </w:instrText>
+      </w:r>
+      <w:r>
+        <w:rPr>
+          <w:lang w:val="en-US"/>
+        </w:rPr>
+        <w:fldChar w:fldCharType="separate"/>
+      </w:r>
+      <w:r>
+        <w:rPr>
+          <w:noProof/>
+          <w:lang w:val="en-US"/>
+        </w:rPr>
+        <w:t>1</w:t>
+      </w:r>
+      <w:r>
+        <w:rPr>
+          <w:lang w:val="en-US"/>
+        </w:rPr>
+        <w:fldChar w:fldCharType="end"/>
+      </w:r>
+      <w:r>
+        <w:rPr>
+          <w:lang w:val="en-US"/>
+        </w:rPr>
+        <w:t xml:space="preserve"> Dam control module</w:t>
+      </w:r>
+    </w:p>
+    <w:p>
+      <w:pPr>
+        <w:rPr>
+          <w:lang w:val="en-US"/>
+        </w:rPr>
+      </w:pPr>
+    </w:p>
+    <w:p>
+      <w:pPr>
+        <w:pStyle w:val="Nadpis3"/>
+        <w:rPr>
+          <w:lang w:val="en-US"/>
+        </w:rPr>
+      </w:pPr>
+      <w:r>
+        <w:rPr>
+          <w:lang w:val="en-US"/>
+        </w:rPr>
+        <w:t>Predictors</w:t>
+      </w:r>
+    </w:p>
+    <w:p>
+      <w:pPr>
+        <w:rPr>
+          <w:lang w:val="en-US"/>
+        </w:rPr>
+      </w:pPr>
+      <w:r>
+        <w:rPr>
+          <w:lang w:val="en-US"/>
+        </w:rPr>
+        <w:t>In simulation</w:t>
+      </w:r>
+      <w:r>
+        <w:rPr>
+          <w:lang w:val="en-US"/>
+        </w:rPr>
+        <w:t>,</w:t>
+      </w:r>
+      <w:r>
+        <w:rPr>
+          <w:lang w:val="en-US"/>
+        </w:rPr>
+        <w:t xml:space="preserve"> one needs to decide when is the optimal time to do the maintenance. As the time goes, there is more and more information available, because of history of inputs can be accumulated. After consideration, the problem of optimization can be phrased like as follows:</w:t>
+      </w:r>
+    </w:p>
+    <w:p>
+      <w:pPr>
+        <w:rPr>
+          <w:lang w:val="en-US"/>
+        </w:rPr>
+      </w:pPr>
+      <w:r>
+        <w:rPr>
+          <w:lang w:val="en-US"/>
+        </w:rPr>
+        <w:t xml:space="preserve">When will the maintenance cost least amount of money? </w:t>
+      </w:r>
+    </w:p>
+    <w:p>
+      <w:pPr>
+        <w:rPr>
+          <w:lang w:val="en-US"/>
+        </w:rPr>
+      </w:pPr>
+      <w:r>
+        <w:rPr>
+          <w:lang w:val="en-US"/>
+        </w:rPr>
+        <w:t>This depends on price, storage level and flow</w:t>
+      </w:r>
+      <w:r>
+        <w:rPr>
+          <w:lang w:val="en-US"/>
+        </w:rPr>
+        <w:t xml:space="preserve">, and cannot be known precisely without seeing into future. Therefore, we need to estimate. For GBM without inclination, best predictor for future is present sample, because part of GBM equation is increment with zero mean random distribution. </w:t>
+      </w:r>
+    </w:p>
+    <w:p>
+      <w:pPr>
+        <w:rPr>
+          <w:lang w:val="en-US"/>
+        </w:rPr>
+      </w:pPr>
+      <w:r>
+        <w:rPr>
+          <w:lang w:val="en-US"/>
+        </w:rPr>
+        <w:t>The magic recipe</w:t>
+      </w:r>
+      <w:r>
+        <w:rPr>
+          <w:lang w:val="en-US"/>
+        </w:rPr>
+        <w:t>:</w:t>
+      </w:r>
+      <w:r>
+        <w:rPr>
+          <w:lang w:val="en-US"/>
+        </w:rPr>
+        <w:t xml:space="preserve"> function that computes estimate at each day, what is expected cost of maintenance if it were run that day. </w:t>
+      </w:r>
+      <w:r>
+        <w:rPr>
+          <w:lang w:val="en-US"/>
+        </w:rPr>
+        <w:t>This way one gets time series of estimated cost for maintenance instead of price</w:t>
+      </w:r>
+      <w:r>
+        <w:rPr>
+          <w:lang w:val="en-US"/>
+        </w:rPr>
+        <w:t>. This is good because, it can compute how much water will be available in dam and, one day outage will be visible as dip in cost. For convenience, rainfall is filtered with moving average of size 30 samples.</w:t>
+      </w:r>
+    </w:p>
+    <w:p>
+      <w:pPr>
+        <w:rPr>
+          <w:lang w:val="en-US"/>
+        </w:rPr>
+      </w:pPr>
+      <w:r>
+        <w:rPr>
+          <w:lang w:val="en-US"/>
+        </w:rPr>
+        <w:t xml:space="preserve">Problem now is how to decide when conditions are good enough to output maintenance signal, from this estimated time series. Proposed approach: accumulate mean over whole simulation, accumulate moving average values, this way, maybe regression to the mean can be utilized. As on </w:t>
+      </w:r>
+      <w:r>
+        <w:rPr>
+          <w:lang w:val="en-US"/>
+        </w:rPr>
+        <w:t>F</w:t>
+      </w:r>
+      <w:r>
+        <w:rPr>
+          <w:lang w:val="en-US"/>
+        </w:rPr>
+        <w:t>igure</w:t>
+      </w:r>
+      <w:r>
+        <w:rPr>
+          <w:lang w:val="en-US"/>
+        </w:rPr>
+        <w:t xml:space="preserve"> 2</w:t>
+      </w:r>
+      <w:r>
+        <w:rPr>
+          <w:lang w:val="en-US"/>
+        </w:rPr>
+        <w:t xml:space="preserve"> one can see 3 signals</w:t>
+      </w:r>
+      <w:r>
+        <w:rPr>
+          <w:lang w:val="en-US"/>
+        </w:rPr>
+        <w:t xml:space="preserve">. After some time mean starts to act as reliable metric, and by comparing the actual value of predictor there are two states: Actual is below Mean, Actual is Below moving Average, Actual is below Both. In this scenario, it is visible that launching the maintenance when Actual is below both is very favorable. Sensitivity can be tuned by threshold too. </w:t>
+      </w:r>
+    </w:p>
+    <w:p>
+      <w:pPr>
+        <w:rPr>
+          <w:lang w:val="en-US"/>
+        </w:rPr>
+      </w:pPr>
+      <w:r>
+        <w:rPr>
+          <w:lang w:val="en-US"/>
+        </w:rPr>
+        <w:lastRenderedPageBreak/>
+        <w:t xml:space="preserve">There can be more sophisticated techniques but, using the score approach. </w:t>
+      </w:r>
+      <w:r>
+        <w:rPr>
+          <w:noProof/>
+          <w:lang w:val="en-US"/>
+        </w:rPr>
+        <w:drawing>
+          <wp:inline distT="0" distB="0" distL="0" distR="0" wp14:anchorId="28AD0655" wp14:editId="10D8A6AD">
+            <wp:extent cx="5760720" cy="2857500"/>
+            <wp:effectExtent l="0" t="0" r="0" b="0"/>
+            <wp:docPr id="2" name="Obrázok 2"/>
+            <wp:cNvGraphicFramePr>
+              <a:graphicFrameLocks xmlns:a="http://schemas.openxmlformats.org/drawingml/2006/main" noChangeAspect="1"/>
+            </wp:cNvGraphicFramePr>
+            <a:graphic xmlns:a="http://schemas.openxmlformats.org/drawingml/2006/main">
+              <a:graphicData uri="http://schemas.openxmlformats.org/drawingml/2006/picture">
+                <pic:pic xmlns:pic="http://schemas.openxmlformats.org/drawingml/2006/picture">
+                  <pic:nvPicPr>
+                    <pic:cNvPr id="1" name=""/>
+                    <pic:cNvPicPr/>
+                  </pic:nvPicPr>
+                  <pic:blipFill>
+                    <a:blip r:embed="rId7"/>
+                    <a:stretch>
+                      <a:fillRect/>
+                    </a:stretch>
+                  </pic:blipFill>
+                  <pic:spPr>
+                    <a:xfrm>
+                      <a:off x="0" y="0"/>
+                      <a:ext cx="5760720" cy="2857500"/>
+                    </a:xfrm>
+                    <a:prstGeom prst="rect">
+                      <a:avLst/>
+                    </a:prstGeom>
+                  </pic:spPr>
+                </pic:pic>
+              </a:graphicData>
+            </a:graphic>
+          </wp:inline>
+        </w:drawing>
+      </w:r>
+    </w:p>
+    <w:p>
+      <w:pPr>
+        <w:pStyle w:val="Popis"/>
+        <w:rPr>
+          <w:lang w:val="en-US"/>
+        </w:rPr>
+      </w:pPr>
+      <w:r>
+        <w:rPr>
+          <w:lang w:val="en-US"/>
+        </w:rPr>
+        <w:t xml:space="preserve">Figure </w:t>
+      </w:r>
+      <w:r>
+        <w:rPr>
+          <w:lang w:val="en-US"/>
+        </w:rPr>
+        <w:fldChar w:fldCharType="begin"/>
+      </w:r>
+      <w:r>
+        <w:rPr>
+          <w:lang w:val="en-US"/>
+        </w:rPr>
+        <w:instrText xml:space="preserve"> SEQ Figure \* ARABIC </w:instrText>
+      </w:r>
+      <w:r>
+        <w:rPr>
+          <w:lang w:val="en-US"/>
+        </w:rPr>
+        <w:fldChar w:fldCharType="separate"/>
+      </w:r>
+      <w:r>
+        <w:rPr>
+          <w:noProof/>
+          <w:lang w:val="en-US"/>
+        </w:rPr>
+        <w:t>2</w:t>
+      </w:r>
+      <w:r>
+        <w:rPr>
+          <w:lang w:val="en-US"/>
+        </w:rPr>
+        <w:fldChar w:fldCharType="end"/>
+      </w:r>
+      <w:r>
+        <w:rPr>
+          <w:lang w:val="en-US"/>
+        </w:rPr>
+        <w:t xml:space="preserve"> Maintenance cost estimator</w:t>
+      </w:r>
+    </w:p>
+    <w:p>
+      <w:pPr>
+        <w:rPr>
+          <w:lang w:val="en-US"/>
+        </w:rPr>
+      </w:pPr>
+    </w:p>
+    <w:tbl>
+      <w:tblPr>
+        <w:tblStyle w:val="Mriekatabuky"/>
+        <w:tblW w:w="0" w:type="auto"/>
+        <w:tblLook w:val="04A0" w:firstRow="1" w:lastRow="0" w:firstColumn="1" w:lastColumn="0" w:noHBand="0" w:noVBand="1"/>
+      </w:tblPr>
+      <w:tblGrid>
+        <w:gridCol w:w="3020"/>
+        <w:gridCol w:w="2078"/>
+        <w:gridCol w:w="3964"/>
+      </w:tblGrid>
+      <w:tr>
+        <w:tc>
+          <w:tcPr>
+            <w:tcW w:w="3020" w:type="dxa"/>
+          </w:tcPr>
+          <w:p>
+            <w:pPr>
+              <w:rPr>
+                <w:lang w:val="en-US"/>
+              </w:rPr>
+            </w:pPr>
+            <w:r>
+              <w:rPr>
+                <w:lang w:val="en-US"/>
+              </w:rPr>
+              <w:t xml:space="preserve">Score Actual is smaller </w:t>
+            </w:r>
+            <w:proofErr w:type="spellStart"/>
+            <w:r>
+              <w:rPr>
+                <w:lang w:val="en-US"/>
+              </w:rPr>
+              <w:t>then</w:t>
+            </w:r>
+            <w:proofErr w:type="spellEnd"/>
+            <w:r>
+              <w:rPr>
+                <w:lang w:val="en-US"/>
+              </w:rPr>
+              <w:t xml:space="preserve"> col</w:t>
+            </w:r>
+          </w:p>
+        </w:tc>
+        <w:tc>
+          <w:tcPr>
+            <w:tcW w:w="2078" w:type="dxa"/>
+          </w:tcPr>
+          <w:p>
+            <w:pPr>
+              <w:rPr>
+                <w:lang w:val="en-US"/>
+              </w:rPr>
+            </w:pPr>
+            <w:r>
+              <w:rPr>
+                <w:lang w:val="en-US"/>
+              </w:rPr>
+              <w:t>Total mean</w:t>
+            </w:r>
+          </w:p>
+        </w:tc>
+        <w:tc>
+          <w:tcPr>
+            <w:tcW w:w="3964" w:type="dxa"/>
+          </w:tcPr>
+          <w:p>
+            <w:pPr>
+              <w:rPr>
+                <w:lang w:val="en-US"/>
+              </w:rPr>
+            </w:pPr>
+            <w:r>
+              <w:rPr>
+                <w:lang w:val="en-US"/>
+              </w:rPr>
+              <w:t>Moving average &amp;&amp; Total mean</w:t>
+            </w:r>
+          </w:p>
+        </w:tc>
+      </w:tr>
+      <w:tr>
+        <w:tc>
+          <w:tcPr>
+            <w:tcW w:w="3020" w:type="dxa"/>
+          </w:tcPr>
+          <w:p>
+            <w:pPr>
+              <w:rPr>
+                <w:lang w:val="en-US"/>
+              </w:rPr>
+            </w:pPr>
+            <w:r>
+              <w:rPr>
+                <w:lang w:val="en-US"/>
+              </w:rPr>
+              <w:t>Actual</w:t>
+            </w:r>
+          </w:p>
+        </w:tc>
+        <w:tc>
+          <w:tcPr>
+            <w:tcW w:w="2078" w:type="dxa"/>
+          </w:tcPr>
+          <w:p>
+            <w:pPr>
+              <w:tabs>
+                <w:tab w:val="center" w:pos="1402"/>
+              </w:tabs>
+              <w:rPr>
+                <w:lang w:val="en-US"/>
+              </w:rPr>
+            </w:pPr>
+            <w:r>
+              <w:rPr>
+                <w:lang w:val="en-US"/>
+              </w:rPr>
+              <w:t>1</w:t>
+            </w:r>
+          </w:p>
+        </w:tc>
+        <w:tc>
+          <w:tcPr>
+            <w:tcW w:w="3964" w:type="dxa"/>
+          </w:tcPr>
+          <w:p>
+            <w:pPr>
+              <w:rPr>
+                <w:lang w:val="en-US"/>
+              </w:rPr>
+            </w:pPr>
+            <w:r>
+              <w:rPr>
+                <w:lang w:val="en-US"/>
+              </w:rPr>
+              <w:t>2</w:t>
+            </w:r>
+          </w:p>
+        </w:tc>
+      </w:tr>
+    </w:tbl>
+    <w:p>
+      <w:pPr>
+        <w:rPr>
+          <w:lang w:val="en-US"/>
+        </w:rPr>
+      </w:pPr>
+    </w:p>
+    <w:p>
+      <w:pPr>
+        <w:rPr>
+          <w:lang w:val="en-US"/>
+        </w:rPr>
+      </w:pPr>
+      <w:r>
+        <w:rPr>
+          <w:lang w:val="en-US"/>
+        </w:rPr>
+        <w:t>Another good predictor can be dam state. If rain fall was lower, there can be days in future when dam will not be operating, this is undesirable. Enabling maintenance if dam is low can prevent one day of lost revenue, because it allows dam to replenish, also if there is outage of water supply next day one can run maintenance instead and save one day of lost revenue.</w:t>
+      </w:r>
+    </w:p>
+    <w:tbl>
+      <w:tblPr>
+        <w:tblStyle w:val="Mriekatabuky"/>
+        <w:tblW w:w="0" w:type="auto"/>
+        <w:tblLook w:val="04A0" w:firstRow="1" w:lastRow="0" w:firstColumn="1" w:lastColumn="0" w:noHBand="0" w:noVBand="1"/>
+      </w:tblPr>
+      <w:tblGrid>
+        <w:gridCol w:w="3020"/>
+        <w:gridCol w:w="2078"/>
+        <w:gridCol w:w="3964"/>
+      </w:tblGrid>
+      <w:tr>
+        <w:tc>
+          <w:tcPr>
+            <w:tcW w:w="3020" w:type="dxa"/>
+          </w:tcPr>
+          <w:p>
+            <w:pPr>
+              <w:rPr>
+                <w:lang w:val="en-US"/>
+              </w:rPr>
+            </w:pPr>
+            <w:r>
+              <w:rPr>
+                <w:lang w:val="en-US"/>
+              </w:rPr>
+              <w:t>Storage is smaller than</w:t>
+            </w:r>
+          </w:p>
+        </w:tc>
+        <w:tc>
+          <w:tcPr>
+            <w:tcW w:w="2078" w:type="dxa"/>
+          </w:tcPr>
+          <w:p>
+            <w:pPr>
+              <w:rPr>
+                <w:lang w:val="en-US"/>
+              </w:rPr>
+            </w:pPr>
+            <w:r>
+              <w:rPr>
+                <w:lang w:val="en-US"/>
+              </w:rPr>
+              <w:t>30% capacity</w:t>
+            </w:r>
+          </w:p>
+        </w:tc>
+        <w:tc>
+          <w:tcPr>
+            <w:tcW w:w="3964" w:type="dxa"/>
+          </w:tcPr>
+          <w:p>
+            <w:pPr>
+              <w:rPr>
+                <w:lang w:val="en-US"/>
+              </w:rPr>
+            </w:pPr>
+            <w:r>
+              <w:rPr>
+                <w:lang w:val="en-US"/>
+              </w:rPr>
+              <w:t>In Flow-Consumption</w:t>
+            </w:r>
+          </w:p>
+        </w:tc>
+      </w:tr>
+      <w:tr>
+        <w:tc>
+          <w:tcPr>
+            <w:tcW w:w="3020" w:type="dxa"/>
+          </w:tcPr>
+          <w:p>
+            <w:pPr>
+              <w:rPr>
+                <w:lang w:val="en-US"/>
+              </w:rPr>
+            </w:pPr>
+            <w:r>
+              <w:rPr>
+                <w:lang w:val="en-US"/>
+              </w:rPr>
+              <w:t>Actual</w:t>
+            </w:r>
+          </w:p>
+        </w:tc>
+        <w:tc>
+          <w:tcPr>
+            <w:tcW w:w="2078" w:type="dxa"/>
+          </w:tcPr>
+          <w:p>
+            <w:pPr>
+              <w:tabs>
+                <w:tab w:val="center" w:pos="1402"/>
+              </w:tabs>
+              <w:rPr>
+                <w:lang w:val="en-US"/>
+              </w:rPr>
+            </w:pPr>
+            <w:r>
+              <w:rPr>
+                <w:lang w:val="en-US"/>
+              </w:rPr>
+              <w:t>1</w:t>
+            </w:r>
+          </w:p>
+        </w:tc>
+        <w:tc>
+          <w:tcPr>
+            <w:tcW w:w="3964" w:type="dxa"/>
+          </w:tcPr>
+          <w:p>
+            <w:pPr>
+              <w:rPr>
+                <w:lang w:val="en-US"/>
+              </w:rPr>
+            </w:pPr>
+            <w:r>
+              <w:rPr>
+                <w:lang w:val="en-US"/>
+              </w:rPr>
+              <w:t>2</w:t>
+            </w:r>
+          </w:p>
+        </w:tc>
+      </w:tr>
+    </w:tbl>
+    <w:p>
+      <w:pPr>
+        <w:rPr>
+          <w:lang w:val="en-US"/>
+        </w:rPr>
+      </w:pPr>
+    </w:p>
+    <w:p>
+      <w:pPr>
+        <w:rPr>
+          <w:lang w:val="en-US"/>
+        </w:rPr>
+      </w:pPr>
+      <w:r>
+        <w:rPr>
+          <w:lang w:val="en-US"/>
+        </w:rPr>
+        <w:t xml:space="preserve">Deadline predictor. If during whole year of </w:t>
+      </w:r>
+      <w:proofErr w:type="gramStart"/>
+      <w:r>
+        <w:rPr>
+          <w:lang w:val="en-US"/>
+        </w:rPr>
+        <w:t>operation</w:t>
+      </w:r>
+      <w:proofErr w:type="gramEnd"/>
+      <w:r>
+        <w:rPr>
+          <w:lang w:val="en-US"/>
+        </w:rPr>
+        <w:t xml:space="preserve"> no maintenance is run, it will be run in last two weeks</w:t>
+      </w:r>
+    </w:p>
+    <w:p>
+      <w:pPr>
+        <w:pStyle w:val="Odsekzoznamu"/>
+        <w:ind w:left="1440"/>
+        <w:rPr>
+          <w:lang w:val="en-US"/>
+        </w:rPr>
+      </w:pPr>
+    </w:p>
+    <w:p>
+      <w:pPr>
+        <w:pStyle w:val="Nadpis2"/>
+        <w:rPr>
+          <w:lang w:val="en-US"/>
+        </w:rPr>
+      </w:pPr>
+      <w:r>
+        <w:rPr>
+          <w:rStyle w:val="Nadpis2Char"/>
+          <w:lang w:val="en-US"/>
+        </w:rPr>
+        <w:t>Decision</w:t>
+      </w:r>
+      <w:r>
+        <w:rPr>
+          <w:lang w:val="en-US"/>
+        </w:rPr>
+        <w:t xml:space="preserve"> module</w:t>
+      </w:r>
+    </w:p>
+    <w:p>
+      <w:pPr>
+        <w:rPr>
+          <w:lang w:val="en-US"/>
+        </w:rPr>
+      </w:pPr>
+      <w:r>
+        <w:rPr>
+          <w:lang w:val="en-US"/>
+        </w:rPr>
+        <w:t xml:space="preserve">Logic module combines predictors into signals which tells whether to run maintenance for each </w:t>
+      </w:r>
+      <w:proofErr w:type="gramStart"/>
+      <w:r>
+        <w:rPr>
+          <w:lang w:val="en-US"/>
+        </w:rPr>
+        <w:t>dams</w:t>
+      </w:r>
+      <w:proofErr w:type="gramEnd"/>
+      <w:r>
+        <w:rPr>
+          <w:lang w:val="en-US"/>
+        </w:rPr>
+        <w:t xml:space="preserve"> separately. So </w:t>
+      </w:r>
+      <w:proofErr w:type="gramStart"/>
+      <w:r>
+        <w:rPr>
+          <w:lang w:val="en-US"/>
+        </w:rPr>
+        <w:t>far</w:t>
+      </w:r>
+      <w:proofErr w:type="gramEnd"/>
+      <w:r>
+        <w:rPr>
+          <w:lang w:val="en-US"/>
+        </w:rPr>
+        <w:t xml:space="preserve"> the operation is as follows:</w:t>
+      </w:r>
+    </w:p>
+    <w:p>
+      <w:pPr>
+        <w:rPr>
+          <w:lang w:val="en-US"/>
+        </w:rPr>
+      </w:pPr>
+      <w:r>
+        <w:rPr>
+          <w:lang w:val="en-US"/>
+        </w:rPr>
+        <w:t xml:space="preserve">If </w:t>
+      </w:r>
+      <w:proofErr w:type="spellStart"/>
+      <w:r>
+        <w:rPr>
+          <w:lang w:val="en-US"/>
+        </w:rPr>
+        <w:t>dam_low</w:t>
+      </w:r>
+      <w:proofErr w:type="spellEnd"/>
+      <w:r>
+        <w:rPr>
+          <w:lang w:val="en-US"/>
+        </w:rPr>
+        <w:t xml:space="preserve"> value is 2, run maintenance</w:t>
+      </w:r>
+    </w:p>
+    <w:p>
+      <w:pPr>
+        <w:rPr>
+          <w:lang w:val="en-US"/>
+        </w:rPr>
+      </w:pPr>
+      <w:r>
+        <w:rPr>
+          <w:lang w:val="en-US"/>
+        </w:rPr>
+        <w:t xml:space="preserve">If </w:t>
+      </w:r>
+      <w:proofErr w:type="spellStart"/>
+      <w:r>
+        <w:rPr>
+          <w:lang w:val="en-US"/>
+        </w:rPr>
+        <w:t>price_below</w:t>
+      </w:r>
+      <w:proofErr w:type="spellEnd"/>
+      <w:r>
+        <w:rPr>
+          <w:lang w:val="en-US"/>
+        </w:rPr>
+        <w:t xml:space="preserve"> average is nonzero and dam _low is 1 run maintenance.</w:t>
+      </w:r>
+    </w:p>
+    <w:p>
+      <w:pPr>
+        <w:rPr>
+          <w:lang w:val="en-US"/>
+        </w:rPr>
+      </w:pPr>
+      <w:r>
+        <w:rPr>
+          <w:lang w:val="en-US"/>
+        </w:rPr>
+        <w:t>For the time being this is resulting strategy. There are ways to make it better even with simple approaches.</w:t>
+      </w:r>
+    </w:p>
+    <w:p>
+      <w:pPr>
+        <w:pStyle w:val="Nadpis3"/>
+        <w:rPr>
+          <w:lang w:val="en-US"/>
+        </w:rPr>
+      </w:pPr>
+      <w:r>
+        <w:rPr>
+          <w:lang w:val="en-US"/>
+        </w:rPr>
+        <w:t>Maintenance module</w:t>
+      </w:r>
+    </w:p>
+    <w:p>
+      <w:pPr>
+        <w:rPr>
+          <w:lang w:val="en-US"/>
+        </w:rPr>
+      </w:pPr>
+      <w:r>
+        <w:rPr>
+          <w:lang w:val="en-US"/>
+        </w:rPr>
+        <w:t xml:space="preserve">In order to translate output of logic into desired form we created maintenance blocks. Those are function blocks with memory which count days of maintenance that were run already. They prevent </w:t>
+      </w:r>
+      <w:r>
+        <w:rPr>
+          <w:lang w:val="en-US"/>
+        </w:rPr>
+        <w:lastRenderedPageBreak/>
+        <w:t xml:space="preserve">maintenance signal from oscillating and exceeding desired count of days. Maintenance is run in </w:t>
+      </w:r>
+      <w:r>
+        <w:rPr>
+          <w:lang w:val="en-US"/>
+        </w:rPr>
+        <w:t>7-day</w:t>
+      </w:r>
+      <w:r>
+        <w:rPr>
+          <w:lang w:val="en-US"/>
+        </w:rPr>
+        <w:t xml:space="preserve"> blocks and those blocks can follow each other without delay.</w:t>
+      </w:r>
+    </w:p>
+    <w:p>
+      <w:pPr>
+        <w:rPr>
+          <w:lang w:val="en-US"/>
+        </w:rPr>
+      </w:pPr>
+    </w:p>
+    <w:p>
+      <w:pPr>
+        <w:pStyle w:val="Nadpis3"/>
+        <w:rPr>
+          <w:lang w:val="en-US"/>
+        </w:rPr>
+      </w:pPr>
+      <w:r>
+        <w:rPr>
+          <w:lang w:val="en-US"/>
+        </w:rPr>
+        <w:t>Evaluation</w:t>
+      </w:r>
+      <w:r>
+        <w:rPr>
+          <w:lang w:val="en-US"/>
+        </w:rPr>
+        <w:t xml:space="preserve"> of results</w:t>
+      </w:r>
+    </w:p>
+    <w:p>
+      <w:pPr>
+        <w:rPr>
+          <w:lang w:val="en-US"/>
+        </w:rPr>
+      </w:pPr>
+      <w:proofErr w:type="spellStart"/>
+      <w:r>
+        <w:rPr>
+          <w:lang w:val="en-US"/>
+        </w:rPr>
+        <w:t>HydroPower</w:t>
+      </w:r>
+      <w:r>
+        <w:rPr>
+          <w:lang w:val="en-US"/>
+        </w:rPr>
+        <w:t>Sheet</w:t>
+      </w:r>
+      <w:proofErr w:type="spellEnd"/>
+      <w:r>
+        <w:rPr>
+          <w:lang w:val="en-US"/>
+        </w:rPr>
+        <w:t xml:space="preserve"> – old module, statistics are as follows</w:t>
+      </w:r>
+    </w:p>
+    <w:p>
+      <w:pPr>
+        <w:rPr>
+          <w:noProof/>
+          <w:lang w:val="en-US"/>
+        </w:rPr>
+      </w:pPr>
+      <w:r>
+        <w:rPr>
+          <w:noProof/>
+          <w:lang w:val="en-US"/>
+        </w:rPr>
+        <w:drawing>
+          <wp:inline distT="0" distB="0" distL="0" distR="0" wp14:anchorId="28AFFC43" wp14:editId="3B5E676B">
+            <wp:extent cx="2832100" cy="2146894"/>
+            <wp:effectExtent l="0" t="0" r="6350" b="6350"/>
+            <wp:docPr id="3" name="Obrázok 3"/>
+            <wp:cNvGraphicFramePr>
+              <a:graphicFrameLocks xmlns:a="http://schemas.openxmlformats.org/drawingml/2006/main" noChangeAspect="1"/>
+            </wp:cNvGraphicFramePr>
+            <a:graphic xmlns:a="http://schemas.openxmlformats.org/drawingml/2006/main">
+              <a:graphicData uri="http://schemas.openxmlformats.org/drawingml/2006/picture">
+                <pic:pic xmlns:pic="http://schemas.openxmlformats.org/drawingml/2006/picture">
+                  <pic:nvPicPr>
+                    <pic:cNvPr id="1" name=""/>
+                    <pic:cNvPicPr/>
+                  </pic:nvPicPr>
+                  <pic:blipFill rotWithShape="1">
+                    <a:blip r:embed="rId8"/>
+                    <a:srcRect t="16529" r="861"/>
+                    <a:stretch/>
+                  </pic:blipFill>
+                  <pic:spPr bwMode="auto">
+                    <a:xfrm>
+                      <a:off x="0" y="0"/>
+                      <a:ext cx="2851500" cy="2161600"/>
+                    </a:xfrm>
+                    <a:prstGeom prst="rect">
+                      <a:avLst/>
+                    </a:prstGeom>
+                    <a:ln>
+                      <a:noFill/>
+                    </a:ln>
+                    <a:extLst>
+                      <a:ext uri="{53640926-AAD7-44D8-BBD7-CCE9431645EC}">
+                        <a14:shadowObscured xmlns:a14="http://schemas.microsoft.com/office/drawing/2010/main"/>
+                      </a:ext>
+                    </a:extLst>
+                  </pic:spPr>
+                </pic:pic>
+              </a:graphicData>
+            </a:graphic>
+          </wp:inline>
+        </w:drawing>
+      </w:r>
+      <w:r>
+        <w:rPr>
+          <w:noProof/>
+          <w:lang w:val="en-US"/>
+        </w:rPr>
+        <w:t xml:space="preserve"> </w:t>
+      </w:r>
+      <w:r>
+        <w:rPr>
+          <w:noProof/>
+          <w:lang w:val="en-US"/>
+        </w:rPr>
+        <w:drawing>
+          <wp:inline distT="0" distB="0" distL="0" distR="0" wp14:anchorId="4212F6FF" wp14:editId="7C6D45E7">
+            <wp:extent cx="2851150" cy="2144281"/>
+            <wp:effectExtent l="0" t="0" r="6350" b="8890"/>
+            <wp:docPr id="5" name="Obrázok 5"/>
+            <wp:cNvGraphicFramePr>
+              <a:graphicFrameLocks xmlns:a="http://schemas.openxmlformats.org/drawingml/2006/main" noChangeAspect="1"/>
+            </wp:cNvGraphicFramePr>
+            <a:graphic xmlns:a="http://schemas.openxmlformats.org/drawingml/2006/main">
+              <a:graphicData uri="http://schemas.openxmlformats.org/drawingml/2006/picture">
+                <pic:pic xmlns:pic="http://schemas.openxmlformats.org/drawingml/2006/picture">
+                  <pic:nvPicPr>
+                    <pic:cNvPr id="1" name=""/>
+                    <pic:cNvPicPr/>
+                  </pic:nvPicPr>
+                  <pic:blipFill rotWithShape="1">
+                    <a:blip r:embed="rId9"/>
+                    <a:srcRect t="16469"/>
+                    <a:stretch/>
+                  </pic:blipFill>
+                  <pic:spPr bwMode="auto">
+                    <a:xfrm>
+                      <a:off x="0" y="0"/>
+                      <a:ext cx="2869594" cy="2158152"/>
+                    </a:xfrm>
+                    <a:prstGeom prst="rect">
+                      <a:avLst/>
+                    </a:prstGeom>
+                    <a:ln>
+                      <a:noFill/>
+                    </a:ln>
+                    <a:extLst>
+                      <a:ext uri="{53640926-AAD7-44D8-BBD7-CCE9431645EC}">
+                        <a14:shadowObscured xmlns:a14="http://schemas.microsoft.com/office/drawing/2010/main"/>
+                      </a:ext>
+                    </a:extLst>
+                  </pic:spPr>
+                </pic:pic>
+              </a:graphicData>
+            </a:graphic>
+          </wp:inline>
+        </w:drawing>
+      </w:r>
+    </w:p>
+    <w:p>
+      <w:pPr>
+        <w:rPr>
+          <w:lang w:val="en-US"/>
+        </w:rPr>
+      </w:pPr>
+      <w:r>
+        <w:rPr>
+          <w:lang w:val="en-US"/>
+        </w:rPr>
+        <w:t xml:space="preserve">Mean total revenue 17.3250 </w:t>
+      </w:r>
+      <w:proofErr w:type="spellStart"/>
+      <w:r>
+        <w:rPr>
+          <w:lang w:val="en-US"/>
+        </w:rPr>
+        <w:t>MEur</w:t>
+      </w:r>
       <w:bookmarkStart w:id="0" w:name="_GoBack"/>
       <w:bookmarkEnd w:id="0"/>
-    </w:p>
-    <w:p>
-      <w:pPr>
-        <w:pStyle w:val="Nadpis2"/>
+      <w:proofErr w:type="spellEnd"/>
+      <w:r>
+        <w:rPr>
+          <w:lang w:val="en-US"/>
+        </w:rPr>
+        <w:br/>
+        <w:t>Water wasted mean</w:t>
+      </w:r>
+      <w:r>
+        <w:rPr>
+          <w:lang w:val="en-US"/>
+        </w:rPr>
+        <w:t xml:space="preserve"> 516.4554</w:t>
+      </w:r>
+      <w:r>
+        <w:rPr>
+          <w:lang w:val="en-US"/>
+        </w:rPr>
+        <w:t xml:space="preserve"> Mm^3</w:t>
+      </w:r>
+    </w:p>
+    <w:p>
+      <w:pPr>
+        <w:rPr>
+          <w:lang w:val="en-US"/>
+        </w:rPr>
       </w:pPr>
       <w:proofErr w:type="spellStart"/>
       <w:r>
-        <w:t>Tests</w:t>
+        <w:rPr>
+          <w:lang w:val="en-US"/>
+        </w:rPr>
+        <w:t>HydroPowerControl</w:t>
       </w:r>
       <w:proofErr w:type="spellEnd"/>
-    </w:p>
-    <w:p>
+      <w:r>
+        <w:rPr>
+          <w:lang w:val="en-US"/>
+        </w:rPr>
+        <w:t xml:space="preserve"> – controlled operation are red columns.</w:t>
+      </w:r>
+    </w:p>
+    <w:p>
+      <w:pPr>
+        <w:rPr>
+          <w:noProof/>
+          <w:lang w:val="en-US"/>
+        </w:rPr>
+      </w:pPr>
+      <w:r>
+        <w:rPr>
+          <w:noProof/>
+          <w:lang w:val="en-US"/>
+        </w:rPr>
+        <w:drawing>
+          <wp:inline distT="0" distB="0" distL="0" distR="0" wp14:anchorId="5218212D" wp14:editId="02BDA47A">
+            <wp:extent cx="2851150" cy="2152771"/>
+            <wp:effectExtent l="0" t="0" r="6350" b="0"/>
+            <wp:docPr id="6" name="Obrázok 6"/>
+            <wp:cNvGraphicFramePr>
+              <a:graphicFrameLocks xmlns:a="http://schemas.openxmlformats.org/drawingml/2006/main" noChangeAspect="1"/>
+            </wp:cNvGraphicFramePr>
+            <a:graphic xmlns:a="http://schemas.openxmlformats.org/drawingml/2006/main">
+              <a:graphicData uri="http://schemas.openxmlformats.org/drawingml/2006/picture">
+                <pic:pic xmlns:pic="http://schemas.openxmlformats.org/drawingml/2006/picture">
+                  <pic:nvPicPr>
+                    <pic:cNvPr id="1" name=""/>
+                    <pic:cNvPicPr/>
+                  </pic:nvPicPr>
+                  <pic:blipFill rotWithShape="1">
+                    <a:blip r:embed="rId10"/>
+                    <a:srcRect t="16338" r="237"/>
+                    <a:stretch/>
+                  </pic:blipFill>
+                  <pic:spPr bwMode="auto">
+                    <a:xfrm>
+                      <a:off x="0" y="0"/>
+                      <a:ext cx="2877728" cy="2172839"/>
+                    </a:xfrm>
+                    <a:prstGeom prst="rect">
+                      <a:avLst/>
+                    </a:prstGeom>
+                    <a:ln>
+                      <a:noFill/>
+                    </a:ln>
+                    <a:extLst>
+                      <a:ext uri="{53640926-AAD7-44D8-BBD7-CCE9431645EC}">
+                        <a14:shadowObscured xmlns:a14="http://schemas.microsoft.com/office/drawing/2010/main"/>
+                      </a:ext>
+                    </a:extLst>
+                  </pic:spPr>
+                </pic:pic>
+              </a:graphicData>
+            </a:graphic>
+          </wp:inline>
+        </w:drawing>
+      </w:r>
+      <w:r>
+        <w:rPr>
+          <w:noProof/>
+          <w:lang w:val="en-US"/>
+        </w:rPr>
+        <w:t xml:space="preserve"> </w:t>
+      </w:r>
+      <w:r>
+        <w:rPr>
+          <w:noProof/>
+          <w:lang w:val="en-US"/>
+        </w:rPr>
+        <w:drawing>
+          <wp:inline distT="0" distB="0" distL="0" distR="0" wp14:anchorId="6E23BF3D" wp14:editId="1755F1C8">
+            <wp:extent cx="2857500" cy="2151610"/>
+            <wp:effectExtent l="0" t="0" r="0" b="1270"/>
+            <wp:docPr id="8" name="Obrázok 8"/>
+            <wp:cNvGraphicFramePr>
+              <a:graphicFrameLocks xmlns:a="http://schemas.openxmlformats.org/drawingml/2006/main" noChangeAspect="1"/>
+            </wp:cNvGraphicFramePr>
+            <a:graphic xmlns:a="http://schemas.openxmlformats.org/drawingml/2006/main">
+              <a:graphicData uri="http://schemas.openxmlformats.org/drawingml/2006/picture">
+                <pic:pic xmlns:pic="http://schemas.openxmlformats.org/drawingml/2006/picture">
+                  <pic:nvPicPr>
+                    <pic:cNvPr id="1" name=""/>
+                    <pic:cNvPicPr/>
+                  </pic:nvPicPr>
+                  <pic:blipFill rotWithShape="1">
+                    <a:blip r:embed="rId11"/>
+                    <a:srcRect t="16469" r="118"/>
+                    <a:stretch/>
+                  </pic:blipFill>
+                  <pic:spPr bwMode="auto">
+                    <a:xfrm>
+                      <a:off x="0" y="0"/>
+                      <a:ext cx="2870511" cy="2161407"/>
+                    </a:xfrm>
+                    <a:prstGeom prst="rect">
+                      <a:avLst/>
+                    </a:prstGeom>
+                    <a:ln>
+                      <a:noFill/>
+                    </a:ln>
+                    <a:extLst>
+                      <a:ext uri="{53640926-AAD7-44D8-BBD7-CCE9431645EC}">
+                        <a14:shadowObscured xmlns:a14="http://schemas.microsoft.com/office/drawing/2010/main"/>
+                      </a:ext>
+                    </a:extLst>
+                  </pic:spPr>
+                </pic:pic>
+              </a:graphicData>
+            </a:graphic>
+          </wp:inline>
+        </w:drawing>
+      </w:r>
+    </w:p>
+    <w:tbl>
+      <w:tblPr>
+        <w:tblStyle w:val="Mriekatabuky"/>
+        <w:tblW w:w="0" w:type="auto"/>
+        <w:tblLook w:val="04A0" w:firstRow="1" w:lastRow="0" w:firstColumn="1" w:lastColumn="0" w:noHBand="0" w:noVBand="1"/>
+      </w:tblPr>
+      <w:tblGrid>
+        <w:gridCol w:w="2885"/>
+        <w:gridCol w:w="3179"/>
+        <w:gridCol w:w="2998"/>
+      </w:tblGrid>
+      <w:tr>
+        <w:tc>
+          <w:tcPr>
+            <w:tcW w:w="2885" w:type="dxa"/>
+          </w:tcPr>
+          <w:p>
+            <w:pPr>
+              <w:rPr>
+                <w:lang w:val="en-US"/>
+              </w:rPr>
+            </w:pPr>
+          </w:p>
+        </w:tc>
+        <w:tc>
+          <w:tcPr>
+            <w:tcW w:w="3179" w:type="dxa"/>
+          </w:tcPr>
+          <w:p>
+            <w:pPr>
+              <w:rPr>
+                <w:lang w:val="en-US"/>
+              </w:rPr>
+            </w:pPr>
+            <w:r>
+              <w:rPr>
+                <w:lang w:val="en-US"/>
+              </w:rPr>
+              <w:t>MEUR</w:t>
+            </w:r>
+          </w:p>
+        </w:tc>
+        <w:tc>
+          <w:tcPr>
+            <w:tcW w:w="2998" w:type="dxa"/>
+          </w:tcPr>
+          <w:p>
+            <w:pPr>
+              <w:rPr>
+                <w:lang w:val="en-US"/>
+              </w:rPr>
+            </w:pPr>
+            <w:r>
+              <w:rPr>
+                <w:lang w:val="en-US"/>
+              </w:rPr>
+              <w:t>Mm^3</w:t>
+            </w:r>
+          </w:p>
+        </w:tc>
+      </w:tr>
+      <w:tr>
+        <w:tc>
+          <w:tcPr>
+            <w:tcW w:w="2885" w:type="dxa"/>
+          </w:tcPr>
+          <w:p>
+            <w:pPr>
+              <w:rPr>
+                <w:lang w:val="en-US"/>
+              </w:rPr>
+            </w:pPr>
+            <w:r>
+              <w:rPr>
+                <w:lang w:val="en-US"/>
+              </w:rPr>
+              <w:t>Mean Value</w:t>
+            </w:r>
+          </w:p>
+        </w:tc>
+        <w:tc>
+          <w:tcPr>
+            <w:tcW w:w="3179" w:type="dxa"/>
+          </w:tcPr>
+          <w:p>
+            <w:pPr>
+              <w:rPr>
+                <w:lang w:val="en-US"/>
+              </w:rPr>
+            </w:pPr>
+            <w:r>
+              <w:rPr>
+                <w:lang w:val="en-US"/>
+              </w:rPr>
+              <w:t xml:space="preserve">   17.4204</w:t>
+            </w:r>
+          </w:p>
+        </w:tc>
+        <w:tc>
+          <w:tcPr>
+            <w:tcW w:w="2998" w:type="dxa"/>
+          </w:tcPr>
+          <w:p>
+            <w:pPr>
+              <w:rPr>
+                <w:lang w:val="en-US"/>
+              </w:rPr>
+            </w:pPr>
+            <w:r>
+              <w:rPr>
+                <w:lang w:val="en-US"/>
+              </w:rPr>
+              <w:t xml:space="preserve">  491.8326</w:t>
+            </w:r>
+          </w:p>
+        </w:tc>
+      </w:tr>
+      <w:tr>
+        <w:tc>
+          <w:tcPr>
+            <w:tcW w:w="2885" w:type="dxa"/>
+          </w:tcPr>
+          <w:p>
+            <w:pPr>
+              <w:rPr>
+                <w:lang w:val="en-US"/>
+              </w:rPr>
+            </w:pPr>
+            <w:r>
+              <w:rPr>
+                <w:lang w:val="en-US"/>
+              </w:rPr>
+              <w:t>10%</w:t>
+            </w:r>
+          </w:p>
+        </w:tc>
+        <w:tc>
+          <w:tcPr>
+            <w:tcW w:w="3179" w:type="dxa"/>
+          </w:tcPr>
+          <w:p>
+            <w:pPr>
+              <w:rPr>
+                <w:lang w:val="en-US"/>
+              </w:rPr>
+            </w:pPr>
+            <w:r>
+              <w:rPr>
+                <w:lang w:val="en-US"/>
+              </w:rPr>
+              <w:t xml:space="preserve">   15.0257</w:t>
+            </w:r>
+          </w:p>
+        </w:tc>
+        <w:tc>
+          <w:tcPr>
+            <w:tcW w:w="2998" w:type="dxa"/>
+          </w:tcPr>
+          <w:p>
+            <w:pPr>
+              <w:rPr>
+                <w:lang w:val="en-US"/>
+              </w:rPr>
+            </w:pPr>
+            <w:r>
+              <w:rPr>
+                <w:lang w:val="en-US"/>
+              </w:rPr>
+              <w:t xml:space="preserve">  254.0147</w:t>
+            </w:r>
+          </w:p>
+        </w:tc>
+      </w:tr>
+      <w:tr>
+        <w:tc>
+          <w:tcPr>
+            <w:tcW w:w="2885" w:type="dxa"/>
+          </w:tcPr>
+          <w:p>
+            <w:pPr>
+              <w:rPr>
+                <w:lang w:val="en-US"/>
+              </w:rPr>
+            </w:pPr>
+            <w:r>
+              <w:rPr>
+                <w:lang w:val="en-US"/>
+              </w:rPr>
+              <w:t>90%</w:t>
+            </w:r>
+          </w:p>
+        </w:tc>
+        <w:tc>
+          <w:tcPr>
+            <w:tcW w:w="3179" w:type="dxa"/>
+          </w:tcPr>
+          <w:p>
+            <w:pPr>
+              <w:rPr>
+                <w:lang w:val="en-US"/>
+              </w:rPr>
+            </w:pPr>
+            <w:r>
+              <w:rPr>
+                <w:lang w:val="en-US"/>
+              </w:rPr>
+              <w:t xml:space="preserve">   20.0581</w:t>
+            </w:r>
+          </w:p>
+        </w:tc>
+        <w:tc>
+          <w:tcPr>
+            <w:tcW w:w="2998" w:type="dxa"/>
+          </w:tcPr>
+          <w:p>
+            <w:pPr>
+              <w:rPr>
+                <w:lang w:val="en-US"/>
+              </w:rPr>
+            </w:pPr>
+            <w:r>
+              <w:rPr>
+                <w:lang w:val="en-US"/>
+              </w:rPr>
+              <w:t xml:space="preserve">  740.6595</w:t>
+            </w:r>
+          </w:p>
+        </w:tc>
+      </w:tr>
+    </w:tbl>
+    <w:p>
+      <w:pPr>
+        <w:keepNext/>
+        <w:rPr>
+          <w:lang w:val="en-US"/>
+        </w:rPr>
+      </w:pPr>
+      <w:r>
+        <w:rPr>
+          <w:lang w:val="en-US"/>
+        </w:rPr>
+        <w:t>Above</w:t>
+      </w:r>
+      <w:r>
+        <w:rPr>
+          <w:lang w:val="en-US"/>
+        </w:rPr>
+        <w:t xml:space="preserve"> results were achieved using just maintenance cost estimation and control using </w:t>
+      </w:r>
       <w:proofErr w:type="spellStart"/>
       <w:r>
-        <w:t>Should</w:t>
+        <w:rPr>
+          <w:lang w:val="en-US"/>
+        </w:rPr>
+        <w:t>below_avg</w:t>
       </w:r>
       <w:proofErr w:type="spellEnd"/>
       <w:r>
-        <w:t xml:space="preserve"> </w:t>
-      </w:r>
-      <w:proofErr w:type="spellStart"/>
-      <w:r>
-        <w:t>be</w:t>
-      </w:r>
-      <w:proofErr w:type="spellEnd"/>
-      <w:r>
-        <w:t xml:space="preserve"> </w:t>
-      </w:r>
-      <w:proofErr w:type="spellStart"/>
-      <w:r>
-        <w:t>better</w:t>
-      </w:r>
-      <w:proofErr w:type="spellEnd"/>
-    </w:p>
-    <w:p>
-      <w:r>
-        <w:t>1)</w:t>
-      </w:r>
-    </w:p>
-    <w:p>
-      <w:proofErr w:type="spellStart"/>
-      <w:r>
-        <w:t>Price</w:t>
-      </w:r>
-      <w:proofErr w:type="spellEnd"/>
-      <w:r>
-        <w:t xml:space="preserve"> </w:t>
-      </w:r>
-      <w:proofErr w:type="spellStart"/>
-      <w:r>
-        <w:t>increase</w:t>
-      </w:r>
-      <w:proofErr w:type="spellEnd"/>
-      <w:r>
-        <w:t xml:space="preserve"> volatility &lt;= </w:t>
-      </w:r>
-      <w:proofErr w:type="spellStart"/>
-      <w:r>
-        <w:t>should</w:t>
-      </w:r>
-      <w:proofErr w:type="spellEnd"/>
-      <w:r>
-        <w:t xml:space="preserve"> benefit</w:t>
-      </w:r>
-    </w:p>
-    <w:p>
-      <w:proofErr w:type="spellStart"/>
-      <w:r>
-        <w:t>Price</w:t>
-      </w:r>
-      <w:proofErr w:type="spellEnd"/>
-      <w:r>
-        <w:t xml:space="preserve"> </w:t>
-      </w:r>
-      <w:proofErr w:type="spellStart"/>
-      <w:r>
-        <w:t>add</w:t>
-      </w:r>
-      <w:proofErr w:type="spellEnd"/>
-      <w:r>
-        <w:t xml:space="preserve"> </w:t>
-      </w:r>
-      <w:proofErr w:type="spellStart"/>
-      <w:r>
-        <w:t>drift</w:t>
-      </w:r>
-      <w:proofErr w:type="spellEnd"/>
-      <w:r>
-        <w:t xml:space="preserve"> +</w:t>
-      </w:r>
-    </w:p>
-    <w:p>
-      <w:proofErr w:type="spellStart"/>
-      <w:r>
-        <w:t>Price</w:t>
-      </w:r>
-      <w:proofErr w:type="spellEnd"/>
-      <w:r>
-        <w:t xml:space="preserve"> </w:t>
-      </w:r>
-      <w:proofErr w:type="spellStart"/>
-      <w:r>
-        <w:t>add</w:t>
-      </w:r>
-      <w:proofErr w:type="spellEnd"/>
-      <w:r>
-        <w:t xml:space="preserve"> </w:t>
-      </w:r>
-      <w:proofErr w:type="spellStart"/>
-      <w:r>
-        <w:t>drift</w:t>
-      </w:r>
-      <w:proofErr w:type="spellEnd"/>
-      <w:r>
-        <w:t xml:space="preserve"> and volatility</w:t>
-      </w:r>
-    </w:p>
-    <w:p>
-      <w:r>
-        <w:t>2)</w:t>
-      </w:r>
-    </w:p>
-    <w:p>
-      <w:proofErr w:type="spellStart"/>
-      <w:r>
-        <w:t>Rain</w:t>
-      </w:r>
-      <w:proofErr w:type="spellEnd"/>
-      <w:r>
-        <w:t xml:space="preserve"> </w:t>
-      </w:r>
-      <w:proofErr w:type="spellStart"/>
-      <w:r>
-        <w:t>less</w:t>
-      </w:r>
-      <w:proofErr w:type="spellEnd"/>
-      <w:r>
-        <w:t xml:space="preserve"> </w:t>
-      </w:r>
-      <w:proofErr w:type="spellStart"/>
-      <w:r>
-        <w:t>often</w:t>
-      </w:r>
-      <w:proofErr w:type="spellEnd"/>
-      <w:r>
-        <w:t xml:space="preserve"> &lt;= </w:t>
-      </w:r>
-      <w:proofErr w:type="spellStart"/>
-      <w:r>
-        <w:t>should</w:t>
-      </w:r>
-      <w:proofErr w:type="spellEnd"/>
-      <w:r>
-        <w:t xml:space="preserve"> benefit</w:t>
-      </w:r>
-    </w:p>
-    <w:p>
-      <w:pPr>
-        <w:rPr>
-          <w:lang w:val="en-US"/>
-        </w:rPr>
-      </w:pPr>
-    </w:p>
-    <w:p>
-      <w:pPr>
-        <w:rPr>
-          <w:lang w:val="en-US"/>
-        </w:rPr>
-      </w:pPr>
-    </w:p>
-    <w:p>
-      <w:pPr>
-        <w:rPr>
-          <w:lang w:val="en-US"/>
-        </w:rPr>
-      </w:pPr>
-    </w:p>
-    <w:p>
-      <w:pPr>
-        <w:rPr>
-          <w:lang w:val="en-US"/>
-        </w:rPr>
-      </w:pPr>
+        <w:rPr>
+          <w:lang w:val="en-US"/>
+        </w:rPr>
+        <w:t>==2 condition.</w:t>
+      </w:r>
+    </w:p>
+    <w:p>
+      <w:pPr>
+        <w:keepNext/>
+        <w:rPr>
+          <w:lang w:val="en-US"/>
+        </w:rPr>
+      </w:pPr>
+      <w:r>
+        <w:rPr>
+          <w:lang w:val="en-US"/>
+        </w:rPr>
+        <w:t xml:space="preserve">On figure below we can see </w:t>
+      </w:r>
+      <w:r>
+        <w:rPr>
+          <w:lang w:val="en-US"/>
+        </w:rPr>
+        <w:t>maintenance planning is far from random</w:t>
+      </w:r>
+      <w:r>
+        <w:rPr>
+          <w:lang w:val="en-US"/>
+        </w:rPr>
+        <w:t xml:space="preserve"> or static</w:t>
+      </w:r>
+      <w:r>
+        <w:rPr>
+          <w:lang w:val="en-US"/>
+        </w:rPr>
+        <w:t>. Reason for bias in planning</w:t>
+      </w:r>
+      <w:r>
+        <w:rPr>
+          <w:lang w:val="en-US"/>
+        </w:rPr>
+        <w:t xml:space="preserve"> towards beginning</w:t>
+      </w:r>
+      <w:r>
+        <w:rPr>
+          <w:lang w:val="en-US"/>
+        </w:rPr>
+        <w:t xml:space="preserve"> might be error in actual mean estimation</w:t>
+      </w:r>
+      <w:r>
+        <w:rPr>
+          <w:lang w:val="en-US"/>
+        </w:rPr>
+        <w:t xml:space="preserve"> and effect of different kinds of </w:t>
+      </w:r>
+      <w:r>
+        <w:rPr>
+          <w:lang w:val="en-US"/>
+        </w:rPr>
+        <w:lastRenderedPageBreak/>
+        <w:t>scenarios (constant rising, falling or stable oscillating of cumulative mean)</w:t>
+      </w:r>
+      <w:r>
+        <w:rPr>
+          <w:lang w:val="en-US"/>
+        </w:rPr>
+        <w:t>.</w:t>
+      </w:r>
+      <w:r>
+        <w:rPr>
+          <w:lang w:val="en-US"/>
+        </w:rPr>
+        <w:t xml:space="preserve"> Columns represent amount of maintenance days out of all simulations at each time step.</w:t>
+      </w:r>
+    </w:p>
+    <w:p>
+      <w:pPr>
+        <w:keepNext/>
+        <w:jc w:val="center"/>
+        <w:rPr>
+          <w:lang w:val="en-US"/>
+        </w:rPr>
+      </w:pPr>
+      <w:r>
+        <w:rPr>
+          <w:noProof/>
+          <w:lang w:val="en-US"/>
+        </w:rPr>
+        <w:drawing>
+          <wp:inline distT="0" distB="0" distL="0" distR="0" wp14:anchorId="0ED2A828" wp14:editId="37F9CFAE">
+            <wp:extent cx="3477279" cy="2616200"/>
+            <wp:effectExtent l="0" t="0" r="8890" b="0"/>
+            <wp:docPr id="7" name="Obrázok 7"/>
+            <wp:cNvGraphicFramePr>
+              <a:graphicFrameLocks xmlns:a="http://schemas.openxmlformats.org/drawingml/2006/main" noChangeAspect="1"/>
+            </wp:cNvGraphicFramePr>
+            <a:graphic xmlns:a="http://schemas.openxmlformats.org/drawingml/2006/main">
+              <a:graphicData uri="http://schemas.openxmlformats.org/drawingml/2006/picture">
+                <pic:pic xmlns:pic="http://schemas.openxmlformats.org/drawingml/2006/picture">
+                  <pic:nvPicPr>
+                    <pic:cNvPr id="1" name=""/>
+                    <pic:cNvPicPr/>
+                  </pic:nvPicPr>
+                  <pic:blipFill rotWithShape="1">
+                    <a:blip r:embed="rId12"/>
+                    <a:srcRect t="16338" r="-118"/>
+                    <a:stretch/>
+                  </pic:blipFill>
+                  <pic:spPr bwMode="auto">
+                    <a:xfrm>
+                      <a:off x="0" y="0"/>
+                      <a:ext cx="3522359" cy="2650117"/>
+                    </a:xfrm>
+                    <a:prstGeom prst="rect">
+                      <a:avLst/>
+                    </a:prstGeom>
+                    <a:ln>
+                      <a:noFill/>
+                    </a:ln>
+                    <a:extLst>
+                      <a:ext uri="{53640926-AAD7-44D8-BBD7-CCE9431645EC}">
+                        <a14:shadowObscured xmlns:a14="http://schemas.microsoft.com/office/drawing/2010/main"/>
+                      </a:ext>
+                    </a:extLst>
+                  </pic:spPr>
+                </pic:pic>
+              </a:graphicData>
+            </a:graphic>
+          </wp:inline>
+        </w:drawing>
+      </w:r>
+    </w:p>
+    <w:p>
+      <w:pPr>
+        <w:pStyle w:val="Popis"/>
+        <w:jc w:val="center"/>
+        <w:rPr>
+          <w:noProof/>
+          <w:lang w:val="en-US"/>
+        </w:rPr>
+      </w:pPr>
+      <w:r>
+        <w:rPr>
+          <w:lang w:val="en-US"/>
+        </w:rPr>
+        <w:t xml:space="preserve">Figure </w:t>
+      </w:r>
+      <w:r>
+        <w:rPr>
+          <w:lang w:val="en-US"/>
+        </w:rPr>
+        <w:fldChar w:fldCharType="begin"/>
+      </w:r>
+      <w:r>
+        <w:rPr>
+          <w:lang w:val="en-US"/>
+        </w:rPr>
+        <w:instrText xml:space="preserve"> SEQ Figure \* ARABIC </w:instrText>
+      </w:r>
+      <w:r>
+        <w:rPr>
+          <w:lang w:val="en-US"/>
+        </w:rPr>
+        <w:fldChar w:fldCharType="separate"/>
+      </w:r>
+      <w:r>
+        <w:rPr>
+          <w:noProof/>
+          <w:lang w:val="en-US"/>
+        </w:rPr>
+        <w:t>3</w:t>
+      </w:r>
+      <w:r>
+        <w:rPr>
+          <w:lang w:val="en-US"/>
+        </w:rPr>
+        <w:fldChar w:fldCharType="end"/>
+      </w:r>
+      <w:r>
+        <w:rPr>
+          <w:lang w:val="en-US"/>
+        </w:rPr>
+        <w:t xml:space="preserve"> Vector sum of maintenance plan</w:t>
+      </w:r>
     </w:p>
     <w:sectPr>
       <w:pgSz w:w="11906" w:h="16838"/>
@@ -985,6 +2645,92 @@
 <file path=word/numbering.xml><?xml version="1.0" encoding="utf-8"?>
 <w:numbering xmlns:wpc="http://schemas.microsoft.com/office/word/2010/wordprocessingCanvas" xmlns:cx="http://schemas.microsoft.com/office/drawing/2014/chartex" xmlns:cx1="http://schemas.microsoft.com/office/drawing/2015/9/8/chartex" xmlns:cx2="http://schemas.microsoft.com/office/drawing/2015/10/21/chartex" xmlns:cx3="http://schemas.microsoft.com/office/drawing/2016/5/9/chartex" xmlns:cx4="http://schemas.microsoft.com/office/drawing/2016/5/10/chartex" xmlns:cx5="http://schemas.microsoft.com/office/drawing/2016/5/11/chartex" xmlns:cx6="http://schemas.microsoft.com/office/drawing/2016/5/12/chartex" xmlns:cx7="http://schemas.microsoft.com/office/drawing/2016/5/13/chartex" xmlns:cx8="http://schemas.microsoft.com/office/drawing/2016/5/14/chartex" xmlns:mc="http://schemas.openxmlformats.org/markup-compatibility/2006" xmlns:aink="http://schemas.microsoft.com/office/drawing/2016/ink" xmlns:am3d="http://schemas.microsoft.com/office/drawing/2017/model3d" xmlns:o="urn:schemas-microsoft-com:office:office" xmlns:r="http://schemas.openxmlformats.org/officeDocument/2006/relationships" xmlns:m="http://schemas.openxmlformats.org/officeDocument/2006/math" xmlns:v="urn:schemas-microsoft-com:vml" xmlns:wp14="http://schemas.microsoft.com/office/word/2010/wordprocessingDrawing" xmlns:wp="http://schemas.openxmlformats.org/drawingml/2006/wordprocessingDrawing" xmlns:w10="urn:schemas-microsoft-com:office:word" xmlns:w="http://schemas.openxmlformats.org/wordprocessingml/2006/main" xmlns:w14="http://schemas.microsoft.com/office/word/2010/wordml" xmlns:w15="http://schemas.microsoft.com/office/word/2012/wordml" xmlns:w16cid="http://schemas.microsoft.com/office/word/2016/wordml/cid" xmlns:w16se="http://schemas.microsoft.com/office/word/2015/wordml/symex" xmlns:wpg="http://schemas.microsoft.com/office/word/2010/wordprocessingGroup" xmlns:wpi="http://schemas.microsoft.com/office/word/2010/wordprocessingInk" xmlns:wne="http://schemas.microsoft.com/office/word/2006/wordml" xmlns:wps="http://schemas.microsoft.com/office/word/2010/wordprocessingShape" mc:Ignorable="w14 w15 w16se w16cid wp14">
   <w:abstractNum w:abstractNumId="0" w15:restartNumberingAfterBreak="0">
+    <w:nsid w:val="0A384712"/>
+    <w:multiLevelType w:val="hybridMultilevel"/>
+    <w:tmpl w:val="91B2004C"/>
+    <w:lvl w:ilvl="0" w:tplc="041B000F">
+      <w:start w:val="1"/>
+      <w:numFmt w:val="decimal"/>
+      <w:lvlText w:val="%1."/>
+      <w:lvlJc w:val="left"/>
+      <w:pPr>
+        <w:ind w:left="720" w:hanging="360"/>
+      </w:pPr>
+    </w:lvl>
+    <w:lvl w:ilvl="1" w:tplc="041B0019">
+      <w:start w:val="1"/>
+      <w:numFmt w:val="lowerLetter"/>
+      <w:lvlText w:val="%2."/>
+      <w:lvlJc w:val="left"/>
+      <w:pPr>
+        <w:ind w:left="1440" w:hanging="360"/>
+      </w:pPr>
+    </w:lvl>
+    <w:lvl w:ilvl="2" w:tplc="041B001B">
+      <w:start w:val="1"/>
+      <w:numFmt w:val="lowerRoman"/>
+      <w:lvlText w:val="%3."/>
+      <w:lvlJc w:val="right"/>
+      <w:pPr>
+        <w:ind w:left="2160" w:hanging="180"/>
+      </w:pPr>
+    </w:lvl>
+    <w:lvl w:ilvl="3" w:tplc="041B000F" w:tentative="1">
+      <w:start w:val="1"/>
+      <w:numFmt w:val="decimal"/>
+      <w:lvlText w:val="%4."/>
+      <w:lvlJc w:val="left"/>
+      <w:pPr>
+        <w:ind w:left="2880" w:hanging="360"/>
+      </w:pPr>
+    </w:lvl>
+    <w:lvl w:ilvl="4" w:tplc="041B0019" w:tentative="1">
+      <w:start w:val="1"/>
+      <w:numFmt w:val="lowerLetter"/>
+      <w:lvlText w:val="%5."/>
+      <w:lvlJc w:val="left"/>
+      <w:pPr>
+        <w:ind w:left="3600" w:hanging="360"/>
+      </w:pPr>
+    </w:lvl>
+    <w:lvl w:ilvl="5" w:tplc="041B001B" w:tentative="1">
+      <w:start w:val="1"/>
+      <w:numFmt w:val="lowerRoman"/>
+      <w:lvlText w:val="%6."/>
+      <w:lvlJc w:val="right"/>
+      <w:pPr>
+        <w:ind w:left="4320" w:hanging="180"/>
+      </w:pPr>
+    </w:lvl>
+    <w:lvl w:ilvl="6" w:tplc="041B000F" w:tentative="1">
+      <w:start w:val="1"/>
+      <w:numFmt w:val="decimal"/>
+      <w:lvlText w:val="%7."/>
+      <w:lvlJc w:val="left"/>
+      <w:pPr>
+        <w:ind w:left="5040" w:hanging="360"/>
+      </w:pPr>
+    </w:lvl>
+    <w:lvl w:ilvl="7" w:tplc="041B0019" w:tentative="1">
+      <w:start w:val="1"/>
+      <w:numFmt w:val="lowerLetter"/>
+      <w:lvlText w:val="%8."/>
+      <w:lvlJc w:val="left"/>
+      <w:pPr>
+        <w:ind w:left="5760" w:hanging="360"/>
+      </w:pPr>
+    </w:lvl>
+    <w:lvl w:ilvl="8" w:tplc="041B001B" w:tentative="1">
+      <w:start w:val="1"/>
+      <w:numFmt w:val="lowerRoman"/>
+      <w:lvlText w:val="%9."/>
+      <w:lvlJc w:val="right"/>
+      <w:pPr>
+        <w:ind w:left="6480" w:hanging="180"/>
+      </w:pPr>
+    </w:lvl>
+  </w:abstractNum>
+  <w:abstractNum w:abstractNumId="1" w15:restartNumberingAfterBreak="0">
     <w:nsid w:val="24032DAB"/>
     <w:multiLevelType w:val="hybridMultilevel"/>
     <w:tmpl w:val="5D3AD75E"/>
@@ -1070,7 +2816,93 @@
       </w:pPr>
     </w:lvl>
   </w:abstractNum>
-  <w:abstractNum w:abstractNumId="1" w15:restartNumberingAfterBreak="0">
+  <w:abstractNum w:abstractNumId="2" w15:restartNumberingAfterBreak="0">
+    <w:nsid w:val="550D086B"/>
+    <w:multiLevelType w:val="hybridMultilevel"/>
+    <w:tmpl w:val="68B69B3E"/>
+    <w:lvl w:ilvl="0" w:tplc="041B000F">
+      <w:start w:val="1"/>
+      <w:numFmt w:val="decimal"/>
+      <w:lvlText w:val="%1."/>
+      <w:lvlJc w:val="left"/>
+      <w:pPr>
+        <w:ind w:left="720" w:hanging="360"/>
+      </w:pPr>
+    </w:lvl>
+    <w:lvl w:ilvl="1" w:tplc="041B0019" w:tentative="1">
+      <w:start w:val="1"/>
+      <w:numFmt w:val="lowerLetter"/>
+      <w:lvlText w:val="%2."/>
+      <w:lvlJc w:val="left"/>
+      <w:pPr>
+        <w:ind w:left="1440" w:hanging="360"/>
+      </w:pPr>
+    </w:lvl>
+    <w:lvl w:ilvl="2" w:tplc="041B001B" w:tentative="1">
+      <w:start w:val="1"/>
+      <w:numFmt w:val="lowerRoman"/>
+      <w:lvlText w:val="%3."/>
+      <w:lvlJc w:val="right"/>
+      <w:pPr>
+        <w:ind w:left="2160" w:hanging="180"/>
+      </w:pPr>
+    </w:lvl>
+    <w:lvl w:ilvl="3" w:tplc="041B000F" w:tentative="1">
+      <w:start w:val="1"/>
+      <w:numFmt w:val="decimal"/>
+      <w:lvlText w:val="%4."/>
+      <w:lvlJc w:val="left"/>
+      <w:pPr>
+        <w:ind w:left="2880" w:hanging="360"/>
+      </w:pPr>
+    </w:lvl>
+    <w:lvl w:ilvl="4" w:tplc="041B0019" w:tentative="1">
+      <w:start w:val="1"/>
+      <w:numFmt w:val="lowerLetter"/>
+      <w:lvlText w:val="%5."/>
+      <w:lvlJc w:val="left"/>
+      <w:pPr>
+        <w:ind w:left="3600" w:hanging="360"/>
+      </w:pPr>
+    </w:lvl>
+    <w:lvl w:ilvl="5" w:tplc="041B001B" w:tentative="1">
+      <w:start w:val="1"/>
+      <w:numFmt w:val="lowerRoman"/>
+      <w:lvlText w:val="%6."/>
+      <w:lvlJc w:val="right"/>
+      <w:pPr>
+        <w:ind w:left="4320" w:hanging="180"/>
+      </w:pPr>
+    </w:lvl>
+    <w:lvl w:ilvl="6" w:tplc="041B000F" w:tentative="1">
+      <w:start w:val="1"/>
+      <w:numFmt w:val="decimal"/>
+      <w:lvlText w:val="%7."/>
+      <w:lvlJc w:val="left"/>
+      <w:pPr>
+        <w:ind w:left="5040" w:hanging="360"/>
+      </w:pPr>
+    </w:lvl>
+    <w:lvl w:ilvl="7" w:tplc="041B0019" w:tentative="1">
+      <w:start w:val="1"/>
+      <w:numFmt w:val="lowerLetter"/>
+      <w:lvlText w:val="%8."/>
+      <w:lvlJc w:val="left"/>
+      <w:pPr>
+        <w:ind w:left="5760" w:hanging="360"/>
+      </w:pPr>
+    </w:lvl>
+    <w:lvl w:ilvl="8" w:tplc="041B001B" w:tentative="1">
+      <w:start w:val="1"/>
+      <w:numFmt w:val="lowerRoman"/>
+      <w:lvlText w:val="%9."/>
+      <w:lvlJc w:val="right"/>
+      <w:pPr>
+        <w:ind w:left="6480" w:hanging="180"/>
+      </w:pPr>
+    </w:lvl>
+  </w:abstractNum>
+  <w:abstractNum w:abstractNumId="3" w15:restartNumberingAfterBreak="0">
     <w:nsid w:val="65496C30"/>
     <w:multiLevelType w:val="hybridMultilevel"/>
     <w:tmpl w:val="63B6B5DC"/>
@@ -1184,10 +3016,16 @@
     </w:lvl>
   </w:abstractNum>
   <w:num w:numId="1">
+    <w:abstractNumId w:val="1"/>
+  </w:num>
+  <w:num w:numId="2">
+    <w:abstractNumId w:val="3"/>
+  </w:num>
+  <w:num w:numId="3">
     <w:abstractNumId w:val="0"/>
   </w:num>
-  <w:num w:numId="2">
-    <w:abstractNumId w:val="1"/>
+  <w:num w:numId="4">
+    <w:abstractNumId w:val="2"/>
   </w:num>
 </w:numbering>
 </file>
@@ -1732,6 +3570,142 @@
       <w:szCs w:val="24"/>
     </w:rPr>
   </w:style>
+  <w:style w:type="paragraph" w:styleId="Textbubliny">
+    <w:name w:val="Balloon Text"/>
+    <w:basedOn w:val="Normlny"/>
+    <w:link w:val="TextbublinyChar"/>
+    <w:uiPriority w:val="99"/>
+    <w:semiHidden/>
+    <w:unhideWhenUsed/>
+    <w:rsid w:val="006269A4"/>
+    <w:pPr>
+      <w:spacing w:after="0" w:line="240" w:lineRule="auto"/>
+    </w:pPr>
+    <w:rPr>
+      <w:rFonts w:ascii="Segoe UI" w:hAnsi="Segoe UI" w:cs="Segoe UI"/>
+      <w:sz w:val="18"/>
+      <w:szCs w:val="18"/>
+    </w:rPr>
+  </w:style>
+  <w:style w:type="character" w:customStyle="1" w:styleId="TextbublinyChar">
+    <w:name w:val="Text bubliny Char"/>
+    <w:basedOn w:val="Predvolenpsmoodseku"/>
+    <w:link w:val="Textbubliny"/>
+    <w:uiPriority w:val="99"/>
+    <w:semiHidden/>
+    <w:rsid w:val="006269A4"/>
+    <w:rPr>
+      <w:rFonts w:ascii="Segoe UI" w:hAnsi="Segoe UI" w:cs="Segoe UI"/>
+      <w:sz w:val="18"/>
+      <w:szCs w:val="18"/>
+    </w:rPr>
+  </w:style>
+  <w:style w:type="paragraph" w:styleId="Popis">
+    <w:name w:val="caption"/>
+    <w:basedOn w:val="Normlny"/>
+    <w:next w:val="Normlny"/>
+    <w:uiPriority w:val="35"/>
+    <w:unhideWhenUsed/>
+    <w:qFormat/>
+    <w:rsid w:val="00F10DCD"/>
+    <w:pPr>
+      <w:spacing w:after="200" w:line="240" w:lineRule="auto"/>
+    </w:pPr>
+    <w:rPr>
+      <w:i/>
+      <w:iCs/>
+      <w:color w:val="44546A" w:themeColor="text2"/>
+      <w:sz w:val="18"/>
+      <w:szCs w:val="18"/>
+    </w:rPr>
+  </w:style>
+  <w:style w:type="table" w:styleId="Mriekatabuky">
+    <w:name w:val="Table Grid"/>
+    <w:basedOn w:val="Normlnatabuka"/>
+    <w:uiPriority w:val="39"/>
+    <w:rsid w:val="00910A75"/>
+    <w:pPr>
+      <w:spacing w:after="0" w:line="240" w:lineRule="auto"/>
+    </w:pPr>
+    <w:tblPr>
+      <w:tblBorders>
+        <w:top w:val="single" w:sz="4" w:space="0" w:color="auto"/>
+        <w:left w:val="single" w:sz="4" w:space="0" w:color="auto"/>
+        <w:bottom w:val="single" w:sz="4" w:space="0" w:color="auto"/>
+        <w:right w:val="single" w:sz="4" w:space="0" w:color="auto"/>
+        <w:insideH w:val="single" w:sz="4" w:space="0" w:color="auto"/>
+        <w:insideV w:val="single" w:sz="4" w:space="0" w:color="auto"/>
+      </w:tblBorders>
+    </w:tblPr>
+  </w:style>
+  <w:style w:type="character" w:styleId="Odkaznakomentr">
+    <w:name w:val="annotation reference"/>
+    <w:basedOn w:val="Predvolenpsmoodseku"/>
+    <w:uiPriority w:val="99"/>
+    <w:semiHidden/>
+    <w:unhideWhenUsed/>
+    <w:rsid w:val="006D3C75"/>
+    <w:rPr>
+      <w:sz w:val="16"/>
+      <w:szCs w:val="16"/>
+    </w:rPr>
+  </w:style>
+  <w:style w:type="paragraph" w:styleId="Textkomentra">
+    <w:name w:val="annotation text"/>
+    <w:basedOn w:val="Normlny"/>
+    <w:link w:val="TextkomentraChar"/>
+    <w:uiPriority w:val="99"/>
+    <w:semiHidden/>
+    <w:unhideWhenUsed/>
+    <w:rsid w:val="006D3C75"/>
+    <w:pPr>
+      <w:spacing w:line="240" w:lineRule="auto"/>
+    </w:pPr>
+    <w:rPr>
+      <w:sz w:val="20"/>
+      <w:szCs w:val="20"/>
+    </w:rPr>
+  </w:style>
+  <w:style w:type="character" w:customStyle="1" w:styleId="TextkomentraChar">
+    <w:name w:val="Text komentára Char"/>
+    <w:basedOn w:val="Predvolenpsmoodseku"/>
+    <w:link w:val="Textkomentra"/>
+    <w:uiPriority w:val="99"/>
+    <w:semiHidden/>
+    <w:rsid w:val="006D3C75"/>
+    <w:rPr>
+      <w:sz w:val="20"/>
+      <w:szCs w:val="20"/>
+    </w:rPr>
+  </w:style>
+  <w:style w:type="paragraph" w:styleId="Predmetkomentra">
+    <w:name w:val="annotation subject"/>
+    <w:basedOn w:val="Textkomentra"/>
+    <w:next w:val="Textkomentra"/>
+    <w:link w:val="PredmetkomentraChar"/>
+    <w:uiPriority w:val="99"/>
+    <w:semiHidden/>
+    <w:unhideWhenUsed/>
+    <w:rsid w:val="006D3C75"/>
+    <w:rPr>
+      <w:b/>
+      <w:bCs/>
+    </w:rPr>
+  </w:style>
+  <w:style w:type="character" w:customStyle="1" w:styleId="PredmetkomentraChar">
+    <w:name w:val="Predmet komentára Char"/>
+    <w:basedOn w:val="TextkomentraChar"/>
+    <w:link w:val="Predmetkomentra"/>
+    <w:uiPriority w:val="99"/>
+    <w:semiHidden/>
+    <w:rsid w:val="006D3C75"/>
+    <w:rPr>
+      <w:b/>
+      <w:bCs/>
+      <w:sz w:val="20"/>
+      <w:szCs w:val="20"/>
+    </w:rPr>
+  </w:style>
 </w:styles>
 </file>
 
@@ -2028,4 +4002,16 @@
     </a:ext>
   </a:extLst>
 </a:theme>
+</file>
+
+<file path=customXml/item1.xml><?xml version="1.0" encoding="utf-8"?>
+<b:Sources xmlns:b="http://schemas.openxmlformats.org/officeDocument/2006/bibliography" xmlns="http://schemas.openxmlformats.org/officeDocument/2006/bibliography" SelectedStyle="\APASixthEditionOfficeOnline.xsl" StyleName="APA" Version="6"/>
+</file>
+
+<file path=customXml/itemProps1.xml><?xml version="1.0" encoding="utf-8"?>
+<ds:datastoreItem xmlns:ds="http://schemas.openxmlformats.org/officeDocument/2006/customXml" ds:itemID="{E5322410-9A40-428E-AC31-D2906C0399E8}">
+  <ds:schemaRefs>
+    <ds:schemaRef ds:uri="http://schemas.openxmlformats.org/officeDocument/2006/bibliography"/>
+  </ds:schemaRefs>
+</ds:datastoreItem>
 </file>
</xml_diff>